<commit_message>
updated thermal printer notes
</commit_message>
<xml_diff>
--- a/docs/thermal_printer_notes.docx
+++ b/docs/thermal_printer_notes.docx
@@ -57,8 +57,29 @@
         <w:t>“</w:t>
       </w:r>
       <w:r>
-        <w:t>Thermal Printer Techical Manaul 2_22_2008 (2).pdf</w:t>
-      </w:r>
+        <w:t xml:space="preserve">Thermal Printer </w:t>
+      </w:r>
+      <w:proofErr w:type="spellStart"/>
+      <w:r>
+        <w:t>Techical</w:t>
+      </w:r>
+      <w:proofErr w:type="spellEnd"/>
+      <w:r>
+        <w:t xml:space="preserve"> </w:t>
+      </w:r>
+      <w:proofErr w:type="spellStart"/>
+      <w:r>
+        <w:t>Manaul</w:t>
+      </w:r>
+      <w:proofErr w:type="spellEnd"/>
+      <w:r>
+        <w:t xml:space="preserve"> 2_22_2008 (2).</w:t>
+      </w:r>
+      <w:proofErr w:type="spellStart"/>
+      <w:r>
+        <w:t>pdf</w:t>
+      </w:r>
+      <w:proofErr w:type="spellEnd"/>
       <w:r>
         <w:t>”</w:t>
       </w:r>
@@ -294,10 +315,18 @@
       </w:r>
       <w:r>
         <w:tab/>
-        <w:t>5VDC</w:t>
-      </w:r>
-      <w:r>
-        <w:tab/>
+      </w:r>
+      <w:r>
+        <w:t>3.0-</w:t>
+      </w:r>
+      <w:r>
+        <w:t>5</w:t>
+      </w:r>
+      <w:r>
+        <w:t>.25</w:t>
+      </w:r>
+      <w:r>
+        <w:t>VDC</w:t>
       </w:r>
       <w:r>
         <w:tab/>
@@ -308,6 +337,35 @@
       <w:pPr>
         <w:pStyle w:val="NoSpacing"/>
         <w:numPr>
+          <w:ilvl w:val="1"/>
+          <w:numId w:val="1"/>
+        </w:numPr>
+      </w:pPr>
+      <w:r>
+        <w:t>VDD_5V from BBB uses DC power supply rated at 3A</w:t>
+      </w:r>
+      <w:r>
+        <w:t xml:space="preserve"> (should be enough to cover max(</w:t>
+      </w:r>
+      <w:proofErr w:type="spellStart"/>
+      <w:r>
+        <w:t>printhead+BBB</w:t>
+      </w:r>
+      <w:proofErr w:type="spellEnd"/>
+      <w:r>
+        <w:t>)</w:t>
+      </w:r>
+    </w:p>
+    <w:p>
+      <w:pPr>
+        <w:pStyle w:val="NoSpacing"/>
+        <w:ind w:left="1440"/>
+      </w:pPr>
+    </w:p>
+    <w:p>
+      <w:pPr>
+        <w:pStyle w:val="NoSpacing"/>
+        <w:numPr>
           <w:ilvl w:val="0"/>
           <w:numId w:val="1"/>
         </w:numPr>
@@ -324,8 +382,13 @@
           <w:numId w:val="1"/>
         </w:numPr>
       </w:pPr>
-      <w:r>
-        <w:t>Thermistor; measures print head temperature</w:t>
+      <w:proofErr w:type="spellStart"/>
+      <w:r>
+        <w:t>Thermistor</w:t>
+      </w:r>
+      <w:proofErr w:type="spellEnd"/>
+      <w:r>
+        <w:t>; measures print head temperature</w:t>
       </w:r>
     </w:p>
     <w:p>
@@ -337,7 +400,15 @@
         </w:numPr>
       </w:pPr>
       <w:r>
-        <w:t>Photo-interruptor; detects marks and paper out, paper run, home position detection</w:t>
+        <w:t>Photo-</w:t>
+      </w:r>
+      <w:proofErr w:type="spellStart"/>
+      <w:r>
+        <w:t>interruptor</w:t>
+      </w:r>
+      <w:proofErr w:type="spellEnd"/>
+      <w:r>
+        <w:t>; detects marks and paper out, paper run, home position detection</w:t>
       </w:r>
     </w:p>
     <w:p>
@@ -496,7 +567,15 @@
         </w:numPr>
       </w:pPr>
       <w:r>
-        <w:t>Thermal head temp abnormal detection (thermistor)</w:t>
+        <w:t>Thermal head temp abnormal detection (</w:t>
+      </w:r>
+      <w:proofErr w:type="spellStart"/>
+      <w:r>
+        <w:t>thermistor</w:t>
+      </w:r>
+      <w:proofErr w:type="spellEnd"/>
+      <w:r>
+        <w:t>)</w:t>
       </w:r>
     </w:p>
     <w:p>
@@ -544,6 +623,7 @@
         </w:numPr>
       </w:pPr>
       <w:r>
+        <w:lastRenderedPageBreak/>
         <w:t>Motor power saving function</w:t>
       </w:r>
     </w:p>
@@ -580,7 +660,6 @@
         </w:numPr>
       </w:pPr>
       <w:r>
-        <w:lastRenderedPageBreak/>
         <w:t>Power on/off sequence detection</w:t>
       </w:r>
     </w:p>
@@ -720,8 +799,13 @@
           <w:numId w:val="1"/>
         </w:numPr>
       </w:pPr>
-      <w:r>
-        <w:t>Centronics parallel interface can support 224 kbps</w:t>
+      <w:proofErr w:type="spellStart"/>
+      <w:r>
+        <w:t>Centronics</w:t>
+      </w:r>
+      <w:proofErr w:type="spellEnd"/>
+      <w:r>
+        <w:t xml:space="preserve"> parallel interface can support 224 kbps</w:t>
       </w:r>
     </w:p>
     <w:p>
@@ -1120,7 +1204,23 @@
                 <w:sz w:val="20"/>
                 <w:szCs w:val="20"/>
               </w:rPr>
-              <w:t>Data output of end of data. Some product do not have this signal</w:t>
+              <w:t xml:space="preserve">Data output of end of data. Some </w:t>
+            </w:r>
+            <w:proofErr w:type="gramStart"/>
+            <w:r>
+              <w:rPr>
+                <w:sz w:val="20"/>
+                <w:szCs w:val="20"/>
+              </w:rPr>
+              <w:t>product do</w:t>
+            </w:r>
+            <w:proofErr w:type="gramEnd"/>
+            <w:r>
+              <w:rPr>
+                <w:sz w:val="20"/>
+                <w:szCs w:val="20"/>
+              </w:rPr>
+              <w:t xml:space="preserve"> not have this signal</w:t>
             </w:r>
             <w:r>
               <w:rPr>
@@ -1361,12 +1461,21 @@
                 <w:szCs w:val="20"/>
               </w:rPr>
             </w:pPr>
-            <w:r>
-              <w:rPr>
-                <w:sz w:val="20"/>
-                <w:szCs w:val="20"/>
-              </w:rPr>
-              <w:t xml:space="preserve">Thermister </w:t>
+            <w:proofErr w:type="spellStart"/>
+            <w:r>
+              <w:rPr>
+                <w:sz w:val="20"/>
+                <w:szCs w:val="20"/>
+              </w:rPr>
+              <w:t>Thermister</w:t>
+            </w:r>
+            <w:proofErr w:type="spellEnd"/>
+            <w:r>
+              <w:rPr>
+                <w:sz w:val="20"/>
+                <w:szCs w:val="20"/>
+              </w:rPr>
+              <w:t xml:space="preserve"> </w:t>
             </w:r>
           </w:p>
         </w:tc>
@@ -1478,6 +1587,13 @@
                 <w:szCs w:val="20"/>
               </w:rPr>
             </w:pPr>
+            <w:r>
+              <w:rPr>
+                <w:sz w:val="20"/>
+                <w:szCs w:val="20"/>
+              </w:rPr>
+              <w:t>VDD_3V3</w:t>
+            </w:r>
           </w:p>
         </w:tc>
       </w:tr>
@@ -1553,6 +1669,13 @@
                 <w:szCs w:val="20"/>
               </w:rPr>
             </w:pPr>
+            <w:r>
+              <w:rPr>
+                <w:sz w:val="20"/>
+                <w:szCs w:val="20"/>
+              </w:rPr>
+              <w:t>VDD</w:t>
+            </w:r>
           </w:p>
         </w:tc>
       </w:tr>
@@ -1576,6 +1699,7 @@
           <w:sz w:val="21"/>
           <w:szCs w:val="21"/>
         </w:rPr>
+        <w:lastRenderedPageBreak/>
         <w:t>In the case of battery driving, all lines connected to the head, including the power supply, must be set to "Low" in order to decrease power consumption during standby.</w:t>
       </w:r>
     </w:p>
@@ -1624,442 +1748,474 @@
           <w:sz w:val="21"/>
           <w:szCs w:val="21"/>
         </w:rPr>
+        <w:t xml:space="preserve">DI </w:t>
+      </w:r>
+      <w:r>
+        <w:rPr>
+          <w:sz w:val="21"/>
+          <w:szCs w:val="21"/>
+        </w:rPr>
+        <w:t xml:space="preserve">and /LATCH </w:t>
+      </w:r>
+      <w:r>
+        <w:rPr>
+          <w:sz w:val="21"/>
+          <w:szCs w:val="21"/>
+        </w:rPr>
+        <w:t>signal</w:t>
+      </w:r>
+      <w:r>
+        <w:rPr>
+          <w:sz w:val="21"/>
+          <w:szCs w:val="21"/>
+        </w:rPr>
+        <w:t>s</w:t>
+      </w:r>
+      <w:r>
+        <w:rPr>
+          <w:sz w:val="21"/>
+          <w:szCs w:val="21"/>
+        </w:rPr>
+        <w:t xml:space="preserve"> needs capacitor as well</w:t>
+      </w:r>
+      <w:r>
+        <w:rPr>
+          <w:sz w:val="21"/>
+          <w:szCs w:val="21"/>
+        </w:rPr>
+        <w:t xml:space="preserve"> (100 – 1000 pF)</w:t>
+      </w:r>
+    </w:p>
+    <w:p>
+      <w:pPr>
+        <w:pStyle w:val="NoSpacing"/>
+        <w:numPr>
+          <w:ilvl w:val="1"/>
+          <w:numId w:val="1"/>
+        </w:numPr>
+      </w:pPr>
+      <w:r>
+        <w:rPr>
+          <w:sz w:val="21"/>
+          <w:szCs w:val="21"/>
+        </w:rPr>
+        <w:t xml:space="preserve">The data (DI) is loaded at the rise of the clock (CLK), and the data must be held stably before and after the rise of the clock, and during periods of </w:t>
+      </w:r>
+      <w:proofErr w:type="spellStart"/>
+      <w:r>
+        <w:rPr>
+          <w:sz w:val="21"/>
+          <w:szCs w:val="21"/>
+        </w:rPr>
+        <w:t>tsetup</w:t>
+      </w:r>
+      <w:proofErr w:type="spellEnd"/>
+      <w:r>
+        <w:rPr>
+          <w:sz w:val="21"/>
+          <w:szCs w:val="21"/>
+        </w:rPr>
+        <w:t xml:space="preserve"> and </w:t>
+      </w:r>
+      <w:proofErr w:type="spellStart"/>
+      <w:r>
+        <w:rPr>
+          <w:sz w:val="21"/>
+          <w:szCs w:val="21"/>
+        </w:rPr>
+        <w:t>thold</w:t>
+      </w:r>
+      <w:proofErr w:type="spellEnd"/>
+      <w:r>
+        <w:rPr>
+          <w:sz w:val="21"/>
+          <w:szCs w:val="21"/>
+        </w:rPr>
+        <w:t>.</w:t>
+      </w:r>
+    </w:p>
+    <w:p>
+      <w:pPr>
+        <w:pStyle w:val="NoSpacing"/>
+        <w:numPr>
+          <w:ilvl w:val="1"/>
+          <w:numId w:val="1"/>
+        </w:numPr>
+      </w:pPr>
+      <w:r>
+        <w:rPr>
+          <w:sz w:val="21"/>
+          <w:szCs w:val="21"/>
+        </w:rPr>
+        <w:t>Clock frequency = NWV / 15625 (MHz)</w:t>
+      </w:r>
+    </w:p>
+    <w:p>
+      <w:pPr>
+        <w:pStyle w:val="NoSpacing"/>
+        <w:numPr>
+          <w:ilvl w:val="1"/>
+          <w:numId w:val="1"/>
+        </w:numPr>
+      </w:pPr>
+      <w:r>
+        <w:rPr>
+          <w:sz w:val="21"/>
+          <w:szCs w:val="21"/>
+        </w:rPr>
+        <w:t>recommend not to increase frequency unnecessarily to avoid noise</w:t>
+      </w:r>
+      <w:r>
+        <w:rPr>
+          <w:sz w:val="21"/>
+          <w:szCs w:val="21"/>
+        </w:rPr>
+        <w:t xml:space="preserve"> (increased frequency means increased margin of transfer)</w:t>
+      </w:r>
+    </w:p>
+    <w:p>
+      <w:pPr>
+        <w:pStyle w:val="NoSpacing"/>
+        <w:numPr>
+          <w:ilvl w:val="1"/>
+          <w:numId w:val="1"/>
+        </w:numPr>
+      </w:pPr>
+      <w:r>
+        <w:rPr>
+          <w:sz w:val="21"/>
+          <w:szCs w:val="21"/>
+        </w:rPr>
+        <w:t>The /LATCH pulse is very narrow, so if the capacity of the capacitor is too large, the pulse may not rise, and the latch may be missed (diagram on pg. 48)</w:t>
+      </w:r>
+    </w:p>
+    <w:p>
+      <w:pPr>
+        <w:pStyle w:val="NoSpacing"/>
+        <w:numPr>
+          <w:ilvl w:val="1"/>
+          <w:numId w:val="1"/>
+        </w:numPr>
+      </w:pPr>
+      <w:r>
+        <w:t>Input the STROBE signal via the gate based on the hardware timer (see Fig. 46)</w:t>
+      </w:r>
+    </w:p>
+    <w:p>
+      <w:pPr>
+        <w:pStyle w:val="NoSpacing"/>
+        <w:numPr>
+          <w:ilvl w:val="1"/>
+          <w:numId w:val="1"/>
+        </w:numPr>
+      </w:pPr>
+      <w:r>
+        <w:t>We recommend that 1 strobe is comprised of a plurality of retrigger pulses to prevent noise affecting the output</w:t>
+      </w:r>
+    </w:p>
+    <w:p>
+      <w:pPr>
+        <w:pStyle w:val="NoSpacing"/>
+        <w:numPr>
+          <w:ilvl w:val="1"/>
+          <w:numId w:val="1"/>
+        </w:numPr>
+      </w:pPr>
+      <w:r>
+        <w:t>A large amount of current flows through VH-GND, therefore the VH-GND pattern must take sufficient distance from other signal lines so that voltage is not dropped by the current</w:t>
+      </w:r>
+    </w:p>
+    <w:p>
+      <w:pPr>
+        <w:pStyle w:val="NoSpacing"/>
+        <w:numPr>
+          <w:ilvl w:val="2"/>
+          <w:numId w:val="1"/>
+        </w:numPr>
+      </w:pPr>
+      <w:r>
+        <w:t>Connect a 100uF or higher capacitor</w:t>
+      </w:r>
+    </w:p>
+    <w:p>
+      <w:pPr>
+        <w:pStyle w:val="NoSpacing"/>
+        <w:numPr>
+          <w:ilvl w:val="2"/>
+          <w:numId w:val="1"/>
+        </w:numPr>
+      </w:pPr>
+      <w:r>
+        <w:rPr>
+          <w:sz w:val="21"/>
+          <w:szCs w:val="21"/>
+        </w:rPr>
+        <w:t>As a rule, however, connect the GNDs (for VDD and VH) together at the bottom of the power supply input connector terminal inside the substrate.</w:t>
+      </w:r>
+    </w:p>
+    <w:p>
+      <w:pPr>
+        <w:pStyle w:val="NoSpacing"/>
+        <w:numPr>
+          <w:ilvl w:val="1"/>
+          <w:numId w:val="1"/>
+        </w:numPr>
+      </w:pPr>
+      <w:r>
+        <w:rPr>
+          <w:sz w:val="21"/>
+          <w:szCs w:val="21"/>
+        </w:rPr>
+        <w:t>Be certain to wire the logic power supply VDD-GND (VDD) sufficiently away from heavy current patterns, so that noise does not enter from the outside.</w:t>
+      </w:r>
+    </w:p>
+    <w:p>
+      <w:pPr>
+        <w:pStyle w:val="NoSpacing"/>
+        <w:numPr>
+          <w:ilvl w:val="2"/>
+          <w:numId w:val="1"/>
+        </w:numPr>
+      </w:pPr>
+      <w:r>
+        <w:t>Also add a 47uF or higher to the logic supply (VDD)</w:t>
+      </w:r>
+    </w:p>
+    <w:p>
+      <w:pPr>
+        <w:pStyle w:val="NoSpacing"/>
+        <w:numPr>
+          <w:ilvl w:val="1"/>
+          <w:numId w:val="1"/>
+        </w:numPr>
+      </w:pPr>
+      <w:r>
+        <w:rPr>
+          <w:sz w:val="21"/>
+          <w:szCs w:val="21"/>
+        </w:rPr>
+        <w:t>I</w:t>
+      </w:r>
+      <w:r>
+        <w:rPr>
+          <w:sz w:val="21"/>
+          <w:szCs w:val="21"/>
+        </w:rPr>
+        <w:t xml:space="preserve">f a thermal head is used, the voltage being applied to the head </w:t>
+      </w:r>
+      <w:r>
+        <w:rPr>
+          <w:sz w:val="21"/>
+          <w:szCs w:val="21"/>
+        </w:rPr>
+        <w:t xml:space="preserve">(VH) </w:t>
+      </w:r>
+      <w:r>
+        <w:rPr>
+          <w:sz w:val="21"/>
+          <w:szCs w:val="21"/>
+        </w:rPr>
+        <w:t>must be cut during standby. For the switching element, a relay and MOS-FET transistors, which do not cause much leak current, must be used. (see Fig. 50 on pg. 52)</w:t>
+      </w:r>
+    </w:p>
+    <w:p>
+      <w:pPr>
+        <w:pStyle w:val="NoSpacing"/>
+        <w:numPr>
+          <w:ilvl w:val="2"/>
+          <w:numId w:val="1"/>
+        </w:numPr>
+      </w:pPr>
+      <w:r>
+        <w:rPr>
+          <w:sz w:val="21"/>
+          <w:szCs w:val="21"/>
+        </w:rPr>
+        <w:t>For selection, confirm the maximum energizing load current and minimize the drop in voltage.</w:t>
+      </w:r>
+    </w:p>
+    <w:p>
+      <w:pPr>
+        <w:pStyle w:val="NoSpacing"/>
+        <w:numPr>
+          <w:ilvl w:val="1"/>
+          <w:numId w:val="1"/>
+        </w:numPr>
+      </w:pPr>
+      <w:r>
+        <w:t>Power on</w:t>
+      </w:r>
+    </w:p>
+    <w:p>
+      <w:pPr>
+        <w:pStyle w:val="NoSpacing"/>
+        <w:numPr>
+          <w:ilvl w:val="2"/>
+          <w:numId w:val="1"/>
+        </w:numPr>
+      </w:pPr>
+      <w:r>
+        <w:rPr>
+          <w:sz w:val="21"/>
+          <w:szCs w:val="21"/>
+        </w:rPr>
+        <w:t>In the initial processing immediately after power ON, be certain to transfer NULL data "0" to the head, and perform latch processing.</w:t>
+      </w:r>
+    </w:p>
+    <w:p>
+      <w:pPr>
+        <w:pStyle w:val="NoSpacing"/>
+        <w:numPr>
+          <w:ilvl w:val="2"/>
+          <w:numId w:val="1"/>
+        </w:numPr>
+      </w:pPr>
+      <w:r>
+        <w:rPr>
+          <w:sz w:val="21"/>
+          <w:szCs w:val="21"/>
+        </w:rPr>
+        <w:t>As a rule, design a sequence such that VH becomes within VDD + 1V at the maximum when VDD rises or falls 80% of the logic applied voltage or more.</w:t>
+      </w:r>
+    </w:p>
+    <w:p>
+      <w:pPr>
+        <w:pStyle w:val="NoSpacing"/>
+        <w:numPr>
+          <w:ilvl w:val="2"/>
+          <w:numId w:val="1"/>
+        </w:numPr>
+      </w:pPr>
+      <w:r>
+        <w:rPr>
+          <w:sz w:val="21"/>
+          <w:szCs w:val="21"/>
+        </w:rPr>
+        <w:t>It is desirable that the rise time of the power supply is short, and design such that the logic voltage rises from 40% to 80% of applied voltage within 10 msec. (see Fig. 52)</w:t>
+      </w:r>
+    </w:p>
+    <w:p>
+      <w:pPr>
+        <w:pStyle w:val="NoSpacing"/>
+        <w:numPr>
+          <w:ilvl w:val="2"/>
+          <w:numId w:val="1"/>
+        </w:numPr>
+      </w:pPr>
+      <w:r>
+        <w:t>Latch up</w:t>
+      </w:r>
+    </w:p>
+    <w:p>
+      <w:pPr>
+        <w:pStyle w:val="NoSpacing"/>
+        <w:numPr>
+          <w:ilvl w:val="3"/>
+          <w:numId w:val="1"/>
+        </w:numPr>
+      </w:pPr>
+      <w:r>
+        <w:rPr>
+          <w:sz w:val="21"/>
+          <w:szCs w:val="21"/>
+        </w:rPr>
+        <w:t>To prevent this, it must be noted that reverse voltage is not generated between VDD and the input terminal.</w:t>
+      </w:r>
+    </w:p>
+    <w:p>
+      <w:pPr>
+        <w:pStyle w:val="NoSpacing"/>
+        <w:numPr>
+          <w:ilvl w:val="2"/>
+          <w:numId w:val="1"/>
+        </w:numPr>
+      </w:pPr>
+      <w:r>
+        <w:rPr>
+          <w:sz w:val="21"/>
+          <w:szCs w:val="21"/>
+        </w:rPr>
+        <w:t>VDD/VH is also turned OFF during a hardware reset period.</w:t>
+      </w:r>
+    </w:p>
+    <w:p>
+      <w:pPr>
+        <w:pStyle w:val="NoSpacing"/>
+        <w:numPr>
+          <w:ilvl w:val="2"/>
+          <w:numId w:val="1"/>
+        </w:numPr>
+      </w:pPr>
+      <w:r>
+        <w:rPr>
+          <w:sz w:val="21"/>
+          <w:szCs w:val="21"/>
+        </w:rPr>
+        <w:t>Design circuits such that all control signals are also forcibly set to "Low" during a reset period.</w:t>
+      </w:r>
+    </w:p>
+    <w:p>
+      <w:pPr>
+        <w:pStyle w:val="NoSpacing"/>
+        <w:numPr>
+          <w:ilvl w:val="2"/>
+          <w:numId w:val="1"/>
+        </w:numPr>
+      </w:pPr>
+      <w:r>
+        <w:rPr>
+          <w:sz w:val="21"/>
+          <w:szCs w:val="21"/>
+        </w:rPr>
+        <w:t>Set hardware so that the head is OFF, the motor is OFF and the interface is busy during the reset period.</w:t>
+      </w:r>
+    </w:p>
+    <w:p>
+      <w:pPr>
+        <w:pStyle w:val="NoSpacing"/>
+        <w:numPr>
+          <w:ilvl w:val="1"/>
+          <w:numId w:val="1"/>
+        </w:numPr>
+      </w:pPr>
+      <w:r>
+        <w:rPr>
+          <w:sz w:val="21"/>
+          <w:szCs w:val="21"/>
+        </w:rPr>
+        <w:t>Precautions for grounding</w:t>
+      </w:r>
+    </w:p>
+    <w:p>
+      <w:pPr>
+        <w:pStyle w:val="NoSpacing"/>
+        <w:numPr>
+          <w:ilvl w:val="2"/>
+          <w:numId w:val="1"/>
+        </w:numPr>
+      </w:pPr>
+      <w:r>
+        <w:rPr>
+          <w:sz w:val="21"/>
+          <w:szCs w:val="21"/>
+        </w:rPr>
+        <w:t>During printing, a very heavy current flows through GND (VH) depending on the number of energized dots. Therefore if this current flows into GND (VDD), the logic potential may change and a malfunction may occur.</w:t>
+      </w:r>
+    </w:p>
+    <w:p>
+      <w:pPr>
+        <w:pStyle w:val="NoSpacing"/>
+        <w:numPr>
+          <w:ilvl w:val="2"/>
+          <w:numId w:val="1"/>
+        </w:numPr>
+      </w:pPr>
+      <w:r>
+        <w:rPr>
+          <w:sz w:val="21"/>
+          <w:szCs w:val="21"/>
+        </w:rPr>
         <w:lastRenderedPageBreak/>
-        <w:t xml:space="preserve">DI </w:t>
-      </w:r>
-      <w:r>
-        <w:rPr>
-          <w:sz w:val="21"/>
-          <w:szCs w:val="21"/>
-        </w:rPr>
-        <w:t xml:space="preserve">and /LATCH </w:t>
-      </w:r>
-      <w:r>
-        <w:rPr>
-          <w:sz w:val="21"/>
-          <w:szCs w:val="21"/>
-        </w:rPr>
-        <w:t>signal</w:t>
-      </w:r>
-      <w:r>
-        <w:rPr>
-          <w:sz w:val="21"/>
-          <w:szCs w:val="21"/>
-        </w:rPr>
-        <w:t>s</w:t>
-      </w:r>
-      <w:r>
-        <w:rPr>
-          <w:sz w:val="21"/>
-          <w:szCs w:val="21"/>
-        </w:rPr>
-        <w:t xml:space="preserve"> needs capacitor as well</w:t>
-      </w:r>
-      <w:r>
-        <w:rPr>
-          <w:sz w:val="21"/>
-          <w:szCs w:val="21"/>
-        </w:rPr>
-        <w:t xml:space="preserve"> (100 – 1000 pF)</w:t>
-      </w:r>
-    </w:p>
-    <w:p>
-      <w:pPr>
-        <w:pStyle w:val="NoSpacing"/>
-        <w:numPr>
-          <w:ilvl w:val="1"/>
-          <w:numId w:val="1"/>
-        </w:numPr>
-      </w:pPr>
-      <w:r>
-        <w:rPr>
-          <w:sz w:val="21"/>
-          <w:szCs w:val="21"/>
-        </w:rPr>
-        <w:t>The data (DI) is loaded at the rise of the clock (CLK), and the data must be held stably before and after the rise of the clock, and during periods of tsetup and thold.</w:t>
-      </w:r>
-    </w:p>
-    <w:p>
-      <w:pPr>
-        <w:pStyle w:val="NoSpacing"/>
-        <w:numPr>
-          <w:ilvl w:val="1"/>
-          <w:numId w:val="1"/>
-        </w:numPr>
-      </w:pPr>
-      <w:r>
-        <w:rPr>
-          <w:sz w:val="21"/>
-          <w:szCs w:val="21"/>
-        </w:rPr>
-        <w:t>Clock frequency = NWV / 15625 (MHz)</w:t>
-      </w:r>
-    </w:p>
-    <w:p>
-      <w:pPr>
-        <w:pStyle w:val="NoSpacing"/>
-        <w:numPr>
-          <w:ilvl w:val="1"/>
-          <w:numId w:val="1"/>
-        </w:numPr>
-      </w:pPr>
-      <w:r>
-        <w:rPr>
-          <w:sz w:val="21"/>
-          <w:szCs w:val="21"/>
-        </w:rPr>
-        <w:t>recommend not to increase frequency unnecessarily to avoid noise</w:t>
-      </w:r>
-      <w:r>
-        <w:rPr>
-          <w:sz w:val="21"/>
-          <w:szCs w:val="21"/>
-        </w:rPr>
-        <w:t xml:space="preserve"> (increased frequency means increased margin of transfer)</w:t>
-      </w:r>
-    </w:p>
-    <w:p>
-      <w:pPr>
-        <w:pStyle w:val="NoSpacing"/>
-        <w:numPr>
-          <w:ilvl w:val="1"/>
-          <w:numId w:val="1"/>
-        </w:numPr>
-      </w:pPr>
-      <w:r>
-        <w:rPr>
-          <w:sz w:val="21"/>
-          <w:szCs w:val="21"/>
-        </w:rPr>
-        <w:t>The /LATCH pulse is very narrow, so if the capacity of the capacitor is too large, the pulse may not rise, and the latch may be missed (diagram on pg. 48)</w:t>
-      </w:r>
-    </w:p>
-    <w:p>
-      <w:pPr>
-        <w:pStyle w:val="NoSpacing"/>
-        <w:numPr>
-          <w:ilvl w:val="1"/>
-          <w:numId w:val="1"/>
-        </w:numPr>
-      </w:pPr>
-      <w:r>
-        <w:t>Input the STROBE signal via the gate based on the hardware timer (see Fig. 46)</w:t>
-      </w:r>
-    </w:p>
-    <w:p>
-      <w:pPr>
-        <w:pStyle w:val="NoSpacing"/>
-        <w:numPr>
-          <w:ilvl w:val="1"/>
-          <w:numId w:val="1"/>
-        </w:numPr>
-      </w:pPr>
-      <w:r>
-        <w:t>We recommend that 1 strobe is comprised of a plurality of retrigger pulses to prevent noise affecting the output</w:t>
-      </w:r>
-    </w:p>
-    <w:p>
-      <w:pPr>
-        <w:pStyle w:val="NoSpacing"/>
-        <w:numPr>
-          <w:ilvl w:val="1"/>
-          <w:numId w:val="1"/>
-        </w:numPr>
-      </w:pPr>
-      <w:r>
-        <w:t>A large amount of current flows through VH-GND, therefore the VH-GND pattern must take sufficient distance from other signal lines so that voltage is not dropped by the current</w:t>
-      </w:r>
-    </w:p>
-    <w:p>
-      <w:pPr>
-        <w:pStyle w:val="NoSpacing"/>
-        <w:numPr>
-          <w:ilvl w:val="2"/>
-          <w:numId w:val="1"/>
-        </w:numPr>
-      </w:pPr>
-      <w:r>
-        <w:t>Connect a 100uF or higher capacitor</w:t>
-      </w:r>
-    </w:p>
-    <w:p>
-      <w:pPr>
-        <w:pStyle w:val="NoSpacing"/>
-        <w:numPr>
-          <w:ilvl w:val="2"/>
-          <w:numId w:val="1"/>
-        </w:numPr>
-      </w:pPr>
-      <w:r>
-        <w:rPr>
-          <w:sz w:val="21"/>
-          <w:szCs w:val="21"/>
-        </w:rPr>
-        <w:t>As a rule, however, connect the GNDs (for VDD and VH) together at the bottom of the power supply input connector terminal inside the substrate.</w:t>
-      </w:r>
-    </w:p>
-    <w:p>
-      <w:pPr>
-        <w:pStyle w:val="NoSpacing"/>
-        <w:numPr>
-          <w:ilvl w:val="1"/>
-          <w:numId w:val="1"/>
-        </w:numPr>
-      </w:pPr>
-      <w:r>
-        <w:rPr>
-          <w:sz w:val="21"/>
-          <w:szCs w:val="21"/>
-        </w:rPr>
-        <w:t>Be certain to wire the logic power supply VDD-GND (VDD) sufficiently away from heavy current patterns, so that noise does not enter from the outside.</w:t>
-      </w:r>
-    </w:p>
-    <w:p>
-      <w:pPr>
-        <w:pStyle w:val="NoSpacing"/>
-        <w:numPr>
-          <w:ilvl w:val="2"/>
-          <w:numId w:val="1"/>
-        </w:numPr>
-      </w:pPr>
-      <w:r>
-        <w:t>Also add a 47uF or higher to the logic supply (VDD)</w:t>
-      </w:r>
-    </w:p>
-    <w:p>
-      <w:pPr>
-        <w:pStyle w:val="NoSpacing"/>
-        <w:numPr>
-          <w:ilvl w:val="1"/>
-          <w:numId w:val="1"/>
-        </w:numPr>
-      </w:pPr>
-      <w:r>
-        <w:rPr>
-          <w:sz w:val="21"/>
-          <w:szCs w:val="21"/>
-        </w:rPr>
-        <w:t>I</w:t>
-      </w:r>
-      <w:r>
-        <w:rPr>
-          <w:sz w:val="21"/>
-          <w:szCs w:val="21"/>
-        </w:rPr>
-        <w:t xml:space="preserve">f a thermal head is used, the voltage being applied to the head </w:t>
-      </w:r>
-      <w:r>
-        <w:rPr>
-          <w:sz w:val="21"/>
-          <w:szCs w:val="21"/>
-        </w:rPr>
-        <w:t xml:space="preserve">(VH) </w:t>
-      </w:r>
-      <w:r>
-        <w:rPr>
-          <w:sz w:val="21"/>
-          <w:szCs w:val="21"/>
-        </w:rPr>
-        <w:t>must be cut during standby. For the switching element, a relay and MOS-FET transistors, which do not cause much leak current, must be used. (see Fig. 50 on pg. 52)</w:t>
-      </w:r>
-    </w:p>
-    <w:p>
-      <w:pPr>
-        <w:pStyle w:val="NoSpacing"/>
-        <w:numPr>
-          <w:ilvl w:val="2"/>
-          <w:numId w:val="1"/>
-        </w:numPr>
-      </w:pPr>
-      <w:r>
-        <w:rPr>
-          <w:sz w:val="21"/>
-          <w:szCs w:val="21"/>
-        </w:rPr>
-        <w:t>For selection, confirm the maximum energizing load current and minimize the drop in voltage.</w:t>
-      </w:r>
-    </w:p>
-    <w:p>
-      <w:pPr>
-        <w:pStyle w:val="NoSpacing"/>
-        <w:numPr>
-          <w:ilvl w:val="1"/>
-          <w:numId w:val="1"/>
-        </w:numPr>
-      </w:pPr>
-      <w:r>
-        <w:t>Power on</w:t>
-      </w:r>
-    </w:p>
-    <w:p>
-      <w:pPr>
-        <w:pStyle w:val="NoSpacing"/>
-        <w:numPr>
-          <w:ilvl w:val="2"/>
-          <w:numId w:val="1"/>
-        </w:numPr>
-      </w:pPr>
-      <w:r>
-        <w:rPr>
-          <w:sz w:val="21"/>
-          <w:szCs w:val="21"/>
-        </w:rPr>
-        <w:t>In the initial processing immediately after power ON, be certain to transfer NULL data "0" to the head, and perform latch processing.</w:t>
-      </w:r>
-    </w:p>
-    <w:p>
-      <w:pPr>
-        <w:pStyle w:val="NoSpacing"/>
-        <w:numPr>
-          <w:ilvl w:val="2"/>
-          <w:numId w:val="1"/>
-        </w:numPr>
-      </w:pPr>
-      <w:r>
-        <w:rPr>
-          <w:sz w:val="21"/>
-          <w:szCs w:val="21"/>
-        </w:rPr>
-        <w:t>As a rule, design a sequence such that VH becomes within VDD + 1V at the maximum when VDD rises or falls 80% of the logic applied voltage or more.</w:t>
-      </w:r>
-    </w:p>
-    <w:p>
-      <w:pPr>
-        <w:pStyle w:val="NoSpacing"/>
-        <w:numPr>
-          <w:ilvl w:val="2"/>
-          <w:numId w:val="1"/>
-        </w:numPr>
-      </w:pPr>
-      <w:r>
-        <w:rPr>
-          <w:sz w:val="21"/>
-          <w:szCs w:val="21"/>
-        </w:rPr>
-        <w:t>It is desirable that the rise time of the power supply is short, and design such that the logic voltage rises from 40% to 80% of applied voltage within 10 msec. (see Fig. 52)</w:t>
-      </w:r>
-    </w:p>
-    <w:p>
-      <w:pPr>
-        <w:pStyle w:val="NoSpacing"/>
-        <w:numPr>
-          <w:ilvl w:val="2"/>
-          <w:numId w:val="1"/>
-        </w:numPr>
-      </w:pPr>
-      <w:r>
-        <w:t>Latch up</w:t>
-      </w:r>
-    </w:p>
-    <w:p>
-      <w:pPr>
-        <w:pStyle w:val="NoSpacing"/>
-        <w:numPr>
-          <w:ilvl w:val="3"/>
-          <w:numId w:val="1"/>
-        </w:numPr>
-      </w:pPr>
-      <w:r>
-        <w:rPr>
-          <w:sz w:val="21"/>
-          <w:szCs w:val="21"/>
-        </w:rPr>
-        <w:t>To prevent this, it must be noted that reverse voltage is not generated between VDD and the input terminal.</w:t>
-      </w:r>
-    </w:p>
-    <w:p>
-      <w:pPr>
-        <w:pStyle w:val="NoSpacing"/>
-        <w:numPr>
-          <w:ilvl w:val="2"/>
-          <w:numId w:val="1"/>
-        </w:numPr>
-      </w:pPr>
-      <w:r>
-        <w:rPr>
-          <w:sz w:val="21"/>
-          <w:szCs w:val="21"/>
-        </w:rPr>
-        <w:t>VDD/VH is also turned OFF during a hardware reset period.</w:t>
-      </w:r>
-    </w:p>
-    <w:p>
-      <w:pPr>
-        <w:pStyle w:val="NoSpacing"/>
-        <w:numPr>
-          <w:ilvl w:val="2"/>
-          <w:numId w:val="1"/>
-        </w:numPr>
-      </w:pPr>
-      <w:r>
-        <w:rPr>
-          <w:sz w:val="21"/>
-          <w:szCs w:val="21"/>
-        </w:rPr>
-        <w:t>Design circuits such that all control signals are also forcibly set to "Low" during a reset period.</w:t>
-      </w:r>
-    </w:p>
-    <w:p>
-      <w:pPr>
-        <w:pStyle w:val="NoSpacing"/>
-        <w:numPr>
-          <w:ilvl w:val="2"/>
-          <w:numId w:val="1"/>
-        </w:numPr>
-      </w:pPr>
-      <w:r>
-        <w:rPr>
-          <w:sz w:val="21"/>
-          <w:szCs w:val="21"/>
-        </w:rPr>
-        <w:t>Set hardware so that the head is OFF, the motor is OFF and the interface is busy during the reset period.</w:t>
-      </w:r>
-    </w:p>
-    <w:p>
-      <w:pPr>
-        <w:pStyle w:val="NoSpacing"/>
-        <w:numPr>
-          <w:ilvl w:val="1"/>
-          <w:numId w:val="1"/>
-        </w:numPr>
-      </w:pPr>
-      <w:r>
-        <w:rPr>
-          <w:sz w:val="21"/>
-          <w:szCs w:val="21"/>
-        </w:rPr>
-        <w:t>Precautions for grounding</w:t>
-      </w:r>
-    </w:p>
-    <w:p>
-      <w:pPr>
-        <w:pStyle w:val="NoSpacing"/>
-        <w:numPr>
-          <w:ilvl w:val="2"/>
-          <w:numId w:val="1"/>
-        </w:numPr>
-      </w:pPr>
-      <w:r>
-        <w:rPr>
-          <w:sz w:val="21"/>
-          <w:szCs w:val="21"/>
-        </w:rPr>
-        <w:t>During printing, a very heavy current flows through GND (VH) depending on the number of energized dots. Therefore if this current flows into GND (VDD), the logic potential may change and a malfunction may occur.</w:t>
-      </w:r>
-    </w:p>
-    <w:p>
-      <w:pPr>
-        <w:pStyle w:val="NoSpacing"/>
-        <w:numPr>
-          <w:ilvl w:val="2"/>
-          <w:numId w:val="1"/>
-        </w:numPr>
-      </w:pPr>
-      <w:r>
-        <w:rPr>
-          <w:sz w:val="21"/>
-          <w:szCs w:val="21"/>
-        </w:rPr>
         <w:t>Install the power supply connector near the head, and connect the GND (VH) and the other GND patterns at the bottom of the connector.</w:t>
       </w:r>
     </w:p>
@@ -2124,7 +2280,6 @@
           <w:sz w:val="21"/>
           <w:szCs w:val="21"/>
         </w:rPr>
-        <w:lastRenderedPageBreak/>
         <w:t>Voltage may instantaneously drop and cause printing blurs if the peak response is low.</w:t>
       </w:r>
     </w:p>
@@ -2164,12 +2319,21 @@
           <w:numId w:val="1"/>
         </w:numPr>
       </w:pPr>
-      <w:r>
-        <w:rPr>
-          <w:sz w:val="21"/>
-          <w:szCs w:val="21"/>
-        </w:rPr>
-        <w:t>Thermister control</w:t>
+      <w:proofErr w:type="spellStart"/>
+      <w:r>
+        <w:rPr>
+          <w:sz w:val="21"/>
+          <w:szCs w:val="21"/>
+        </w:rPr>
+        <w:t>Thermister</w:t>
+      </w:r>
+      <w:proofErr w:type="spellEnd"/>
+      <w:r>
+        <w:rPr>
+          <w:sz w:val="21"/>
+          <w:szCs w:val="21"/>
+        </w:rPr>
+        <w:t xml:space="preserve"> control</w:t>
       </w:r>
     </w:p>
     <w:p>
@@ -2185,7 +2349,23 @@
           <w:sz w:val="21"/>
           <w:szCs w:val="21"/>
         </w:rPr>
-        <w:t>The resistance value of the thermister changes depending on the temperature. Temperature is detected by detecting the change of the resistance value.</w:t>
+        <w:t xml:space="preserve">The resistance value of the </w:t>
+      </w:r>
+      <w:proofErr w:type="spellStart"/>
+      <w:r>
+        <w:rPr>
+          <w:sz w:val="21"/>
+          <w:szCs w:val="21"/>
+        </w:rPr>
+        <w:t>thermister</w:t>
+      </w:r>
+      <w:proofErr w:type="spellEnd"/>
+      <w:r>
+        <w:rPr>
+          <w:sz w:val="21"/>
+          <w:szCs w:val="21"/>
+        </w:rPr>
+        <w:t xml:space="preserve"> changes depending on the temperature. Temperature is detected by detecting the change of the resistance value.</w:t>
       </w:r>
     </w:p>
     <w:p>
@@ -2201,7 +2381,23 @@
           <w:sz w:val="21"/>
           <w:szCs w:val="21"/>
         </w:rPr>
-        <w:t>Normally a thermister is input to the AD converter terminal of the CPU</w:t>
+        <w:t xml:space="preserve">Normally a </w:t>
+      </w:r>
+      <w:proofErr w:type="spellStart"/>
+      <w:r>
+        <w:rPr>
+          <w:sz w:val="21"/>
+          <w:szCs w:val="21"/>
+        </w:rPr>
+        <w:t>thermister</w:t>
+      </w:r>
+      <w:proofErr w:type="spellEnd"/>
+      <w:r>
+        <w:rPr>
+          <w:sz w:val="21"/>
+          <w:szCs w:val="21"/>
+        </w:rPr>
+        <w:t xml:space="preserve"> is input to the AD converter terminal of the CPU</w:t>
       </w:r>
     </w:p>
     <w:p>
@@ -2212,12 +2408,21 @@
           <w:numId w:val="1"/>
         </w:numPr>
       </w:pPr>
-      <w:r>
-        <w:rPr>
-          <w:sz w:val="21"/>
-          <w:szCs w:val="21"/>
-        </w:rPr>
-        <w:t>Thermister processing in Fig. 58</w:t>
+      <w:proofErr w:type="spellStart"/>
+      <w:r>
+        <w:rPr>
+          <w:sz w:val="21"/>
+          <w:szCs w:val="21"/>
+        </w:rPr>
+        <w:t>Thermister</w:t>
+      </w:r>
+      <w:proofErr w:type="spellEnd"/>
+      <w:r>
+        <w:rPr>
+          <w:sz w:val="21"/>
+          <w:szCs w:val="21"/>
+        </w:rPr>
+        <w:t xml:space="preserve"> processing in Fig. 58</w:t>
       </w:r>
     </w:p>
     <w:p>
@@ -5179,6 +5384,7 @@
         </w:numPr>
       </w:pPr>
       <w:r>
+        <w:lastRenderedPageBreak/>
         <w:t>Motor drive circuit</w:t>
       </w:r>
     </w:p>
@@ -5195,7 +5401,23 @@
           <w:sz w:val="21"/>
           <w:szCs w:val="21"/>
         </w:rPr>
-        <w:t>When a stepping motor is driven, be certain to perform constant current control if a condition under which excitation current for phase exceeds 500 mA occurs</w:t>
+        <w:t xml:space="preserve">When a stepping motor is driven, be certain to perform constant current control if a condition under which excitation current for phase exceeds 500 </w:t>
+      </w:r>
+      <w:proofErr w:type="spellStart"/>
+      <w:r>
+        <w:rPr>
+          <w:sz w:val="21"/>
+          <w:szCs w:val="21"/>
+        </w:rPr>
+        <w:t>mA</w:t>
+      </w:r>
+      <w:proofErr w:type="spellEnd"/>
+      <w:r>
+        <w:rPr>
+          <w:sz w:val="21"/>
+          <w:szCs w:val="21"/>
+        </w:rPr>
+        <w:t xml:space="preserve"> occurs</w:t>
       </w:r>
     </w:p>
     <w:p>
@@ -5211,7 +5433,6 @@
           <w:sz w:val="21"/>
           <w:szCs w:val="21"/>
         </w:rPr>
-        <w:lastRenderedPageBreak/>
         <w:t>For example, in the case of the FTP-608 MCL series, a 10</w:t>
       </w:r>
       <w:r>
@@ -5325,12 +5546,21 @@
           <w:numId w:val="1"/>
         </w:numPr>
       </w:pPr>
-      <w:r>
-        <w:rPr>
-          <w:sz w:val="21"/>
-          <w:szCs w:val="21"/>
-        </w:rPr>
-        <w:t>the A-/A phase feedback circuit and the B-/B phase feedback circuit must be separated. The ground side must be separated inside the motor IC.</w:t>
+      <w:proofErr w:type="gramStart"/>
+      <w:r>
+        <w:rPr>
+          <w:sz w:val="21"/>
+          <w:szCs w:val="21"/>
+        </w:rPr>
+        <w:t>the</w:t>
+      </w:r>
+      <w:proofErr w:type="gramEnd"/>
+      <w:r>
+        <w:rPr>
+          <w:sz w:val="21"/>
+          <w:szCs w:val="21"/>
+        </w:rPr>
+        <w:t xml:space="preserve"> A-/A phase feedback circuit and the B-/B phase feedback circuit must be separated. The ground side must be separated inside the motor IC.</w:t>
       </w:r>
     </w:p>
     <w:p>
@@ -5460,12 +5690,21 @@
           <w:numId w:val="1"/>
         </w:numPr>
       </w:pPr>
-      <w:r>
-        <w:rPr>
-          <w:sz w:val="21"/>
-          <w:szCs w:val="21"/>
-        </w:rPr>
-        <w:t>Ton define in section 7.3</w:t>
+      <w:proofErr w:type="spellStart"/>
+      <w:r>
+        <w:rPr>
+          <w:sz w:val="21"/>
+          <w:szCs w:val="21"/>
+        </w:rPr>
+        <w:t>Ton</w:t>
+      </w:r>
+      <w:proofErr w:type="spellEnd"/>
+      <w:r>
+        <w:rPr>
+          <w:sz w:val="21"/>
+          <w:szCs w:val="21"/>
+        </w:rPr>
+        <w:t xml:space="preserve"> define in section 7.3</w:t>
       </w:r>
     </w:p>
     <w:p>
@@ -5605,7 +5844,23 @@
           <w:sz w:val="21"/>
           <w:szCs w:val="21"/>
         </w:rPr>
-        <w:t>Temperature detection (thermister, Fig. 58)</w:t>
+        <w:t>Temperature detection (</w:t>
+      </w:r>
+      <w:proofErr w:type="spellStart"/>
+      <w:r>
+        <w:rPr>
+          <w:sz w:val="21"/>
+          <w:szCs w:val="21"/>
+        </w:rPr>
+        <w:t>thermister</w:t>
+      </w:r>
+      <w:proofErr w:type="spellEnd"/>
+      <w:r>
+        <w:rPr>
+          <w:sz w:val="21"/>
+          <w:szCs w:val="21"/>
+        </w:rPr>
+        <w:t>, Fig. 58)</w:t>
       </w:r>
     </w:p>
     <w:p>
@@ -5882,6 +6137,7 @@
                 <w:sz w:val="20"/>
                 <w:szCs w:val="20"/>
               </w:rPr>
+              <w:lastRenderedPageBreak/>
               <w:t xml:space="preserve">VSNS </w:t>
             </w:r>
           </w:p>
@@ -5959,7 +6215,6 @@
           <w:sz w:val="21"/>
           <w:szCs w:val="21"/>
         </w:rPr>
-        <w:lastRenderedPageBreak/>
         <w:t>Reading output V (PES) from the photo interrupter by an AD converter is recommended.</w:t>
       </w:r>
     </w:p>
@@ -6046,8 +6301,21 @@
         <w:t>“</w:t>
       </w:r>
       <w:r>
-        <w:t>628CU451 PRELIMINARY Ver01(050531).pdf</w:t>
-      </w:r>
+        <w:t xml:space="preserve">628CU451 PRELIMINARY </w:t>
+      </w:r>
+      <w:proofErr w:type="gramStart"/>
+      <w:r>
+        <w:t>Ver01(</w:t>
+      </w:r>
+      <w:proofErr w:type="gramEnd"/>
+      <w:r>
+        <w:t>050531).</w:t>
+      </w:r>
+      <w:proofErr w:type="spellStart"/>
+      <w:r>
+        <w:t>pdf</w:t>
+      </w:r>
+      <w:proofErr w:type="spellEnd"/>
       <w:r>
         <w:t>”</w:t>
       </w:r>
@@ -6095,9 +6363,11 @@
       <w:r>
         <w:t>“</w:t>
       </w:r>
+      <w:proofErr w:type="gramStart"/>
       <w:r>
         <w:t>ftp-628mcl401.pdf</w:t>
       </w:r>
+      <w:proofErr w:type="gramEnd"/>
       <w:r>
         <w:t>”</w:t>
       </w:r>
@@ -6129,7 +6399,15 @@
         <w:t>High speed printing at a maximum of</w:t>
       </w:r>
       <w:r>
-        <w:t xml:space="preserve"> 80 mm/s (640 dotlines/s) at 8.5V</w:t>
+        <w:t xml:space="preserve"> 80 mm/s (640 </w:t>
+      </w:r>
+      <w:proofErr w:type="spellStart"/>
+      <w:r>
+        <w:t>dotlines</w:t>
+      </w:r>
+      <w:proofErr w:type="spellEnd"/>
+      <w:r>
+        <w:t>/s) at 8.5V</w:t>
       </w:r>
       <w:r>
         <w:t>, 60mm/s for EVM</w:t>
@@ -6144,7 +6422,15 @@
         </w:numPr>
       </w:pPr>
       <w:r>
-        <w:t>Interface board for cutter support (FTP-628DSL491R parallel (centronics) / serial (rs-232c) )</w:t>
+        <w:t>Interface board for cutter support (FTP-628DSL491R parallel (</w:t>
+      </w:r>
+      <w:proofErr w:type="spellStart"/>
+      <w:r>
+        <w:t>centronics</w:t>
+      </w:r>
+      <w:proofErr w:type="spellEnd"/>
+      <w:r>
+        <w:t>) / serial (rs-232c) )</w:t>
       </w:r>
     </w:p>
     <w:p>
@@ -6292,7 +6578,15 @@
               <w:pStyle w:val="NoSpacing"/>
             </w:pPr>
             <w:r>
-              <w:t>4.2 - 8.5 VDC average current, 1.8 (2.4)A at 7.2V (print ratio: 12.5%, print speed: 60mm/sec. )</w:t>
+              <w:t>4.2 - 8.5 VDC average current, 1.8 (2.4</w:t>
+            </w:r>
+            <w:proofErr w:type="gramStart"/>
+            <w:r>
+              <w:t>)A</w:t>
+            </w:r>
+            <w:proofErr w:type="gramEnd"/>
+            <w:r>
+              <w:t xml:space="preserve"> at 7.2V (print ratio: 12.5%, print speed: 60mm/sec. )</w:t>
             </w:r>
           </w:p>
         </w:tc>
@@ -6447,10 +6741,30 @@
         </w:numPr>
       </w:pPr>
       <w:r>
+        <w:t>AM335x PRU base address = 0x4A300000</w:t>
+      </w:r>
+    </w:p>
+    <w:p>
+      <w:pPr>
+        <w:pStyle w:val="NoSpacing"/>
+        <w:numPr>
+          <w:ilvl w:val="0"/>
+          <w:numId w:val="1"/>
+        </w:numPr>
+      </w:pPr>
+      <w:r>
         <w:t>Serial or parallel interface</w:t>
       </w:r>
       <w:r>
-        <w:t xml:space="preserve"> (RS-232C or Centronics)</w:t>
+        <w:t xml:space="preserve"> (RS-232C or </w:t>
+      </w:r>
+      <w:proofErr w:type="spellStart"/>
+      <w:r>
+        <w:t>Centronics</w:t>
+      </w:r>
+      <w:proofErr w:type="spellEnd"/>
+      <w:r>
+        <w:t>)</w:t>
       </w:r>
     </w:p>
     <w:p>
@@ -6528,22 +6842,7 @@
     <w:p>
       <w:pPr>
         <w:pStyle w:val="NoSpacing"/>
-        <w:numPr>
-          <w:ilvl w:val="0"/>
-          <w:numId w:val="1"/>
-        </w:numPr>
-      </w:pPr>
-      <w:r>
-        <w:t>Centronics 8-bit parallel interface</w:t>
-      </w:r>
-    </w:p>
-    <w:p>
-      <w:pPr>
-        <w:pStyle w:val="NoSpacing"/>
-        <w:numPr>
-          <w:ilvl w:val="0"/>
-          <w:numId w:val="1"/>
-        </w:numPr>
+        <w:ind w:left="720"/>
       </w:pPr>
       <w:r>
         <w:t>Status LEDs?</w:t>
@@ -6673,7 +6972,16 @@
           <w:sz w:val="21"/>
           <w:szCs w:val="21"/>
         </w:rPr>
-        <w:t>*Caution</w:t>
+        <w:t>*</w:t>
+      </w:r>
+      <w:proofErr w:type="spellStart"/>
+      <w:r>
+        <w:rPr>
+          <w:rFonts w:ascii="Arial" w:hAnsi="Arial" w:cs="Arial"/>
+          <w:sz w:val="21"/>
+          <w:szCs w:val="21"/>
+        </w:rPr>
+        <w:t>Caution</w:t>
       </w:r>
       <w:r>
         <w:rPr>
@@ -6689,8 +6997,18 @@
           <w:sz w:val="21"/>
           <w:szCs w:val="21"/>
         </w:rPr>
-        <w:t xml:space="preserve">Since there is fear of breakage of a head, be sure to use head voltage less than </w:t>
-      </w:r>
+        <w:t>Since</w:t>
+      </w:r>
+      <w:proofErr w:type="spellEnd"/>
+      <w:r>
+        <w:rPr>
+          <w:rFonts w:ascii="Arial" w:hAnsi="Arial" w:cs="Arial"/>
+          <w:sz w:val="21"/>
+          <w:szCs w:val="21"/>
+        </w:rPr>
+        <w:t xml:space="preserve"> there is fear of breakage of a head, be sure to use head voltage less than </w:t>
+      </w:r>
+      <w:proofErr w:type="gramStart"/>
       <w:r>
         <w:rPr>
           <w:rFonts w:ascii="Arial" w:hAnsi="Arial" w:cs="Arial"/>
@@ -6709,6 +7027,7 @@
         </w:rPr>
         <w:t>.</w:t>
       </w:r>
+      <w:proofErr w:type="gramEnd"/>
     </w:p>
     <w:p>
       <w:pPr>
@@ -6982,9 +7301,11 @@
           <w:numId w:val="1"/>
         </w:numPr>
       </w:pPr>
+      <w:proofErr w:type="spellStart"/>
       <w:r>
         <w:t>Thermistor</w:t>
       </w:r>
+      <w:proofErr w:type="spellEnd"/>
     </w:p>
     <w:p>
       <w:pPr>
@@ -7025,7 +7346,25 @@
           <w:sz w:val="21"/>
           <w:szCs w:val="21"/>
         </w:rPr>
-        <w:t>Temperature is detected by the thermistor inside the thermal head to protect the head from heating.</w:t>
+        <w:t xml:space="preserve">Temperature is detected by the </w:t>
+      </w:r>
+      <w:proofErr w:type="spellStart"/>
+      <w:r>
+        <w:rPr>
+          <w:rFonts w:ascii="Arial" w:hAnsi="Arial" w:cs="Arial"/>
+          <w:sz w:val="21"/>
+          <w:szCs w:val="21"/>
+        </w:rPr>
+        <w:t>thermistor</w:t>
+      </w:r>
+      <w:proofErr w:type="spellEnd"/>
+      <w:r>
+        <w:rPr>
+          <w:rFonts w:ascii="Arial" w:hAnsi="Arial" w:cs="Arial"/>
+          <w:sz w:val="21"/>
+          <w:szCs w:val="21"/>
+        </w:rPr>
+        <w:t xml:space="preserve"> inside the thermal head to protect the head from heating.</w:t>
       </w:r>
     </w:p>
     <w:p>
@@ -7100,7 +7439,7 @@
           <w:b/>
           <w:u w:val="single"/>
         </w:rPr>
-        <w:t>Paper Run</w:t>
+        <w:t>Paper Detection</w:t>
       </w:r>
     </w:p>
     <w:p>
@@ -7113,18 +7452,6 @@
       </w:pPr>
       <w:r>
         <w:t>Photo interrupter for paper detection, mark detection</w:t>
-      </w:r>
-    </w:p>
-    <w:p>
-      <w:pPr>
-        <w:pStyle w:val="NoSpacing"/>
-        <w:numPr>
-          <w:ilvl w:val="0"/>
-          <w:numId w:val="1"/>
-        </w:numPr>
-      </w:pPr>
-      <w:r>
-        <w:t>Microswitch for platen open detection</w:t>
       </w:r>
     </w:p>
     <w:p>
@@ -7217,8 +7544,176 @@
           <w:sz w:val="21"/>
           <w:szCs w:val="21"/>
         </w:rPr>
-        <w:t>When the printer detects platen open during printing, the printer stops driving the head and the motor in one line unit, and the printer automatically enters off-line (BUSY) status.</w:t>
-      </w:r>
+        <w:t>VSNS - photo interrupter power supply</w:t>
+      </w:r>
+    </w:p>
+    <w:p>
+      <w:pPr>
+        <w:pStyle w:val="NoSpacing"/>
+        <w:numPr>
+          <w:ilvl w:val="1"/>
+          <w:numId w:val="1"/>
+        </w:numPr>
+      </w:pPr>
+      <w:r>
+        <w:rPr>
+          <w:sz w:val="21"/>
+          <w:szCs w:val="21"/>
+        </w:rPr>
+        <w:t>Switch the power supply to the photo sensor, and turn it OFF during standby.</w:t>
+      </w:r>
+    </w:p>
+    <w:p>
+      <w:pPr>
+        <w:pStyle w:val="NoSpacing"/>
+        <w:numPr>
+          <w:ilvl w:val="0"/>
+          <w:numId w:val="1"/>
+        </w:numPr>
+      </w:pPr>
+      <w:r>
+        <w:rPr>
+          <w:rFonts w:ascii="Arial" w:hAnsi="Arial" w:cs="Arial"/>
+          <w:sz w:val="21"/>
+          <w:szCs w:val="21"/>
+        </w:rPr>
+        <w:t xml:space="preserve">PHK – photo diode cathode sets </w:t>
+      </w:r>
+      <w:r>
+        <w:rPr>
+          <w:rFonts w:ascii="Arial" w:hAnsi="Arial" w:cs="Arial"/>
+          <w:sz w:val="21"/>
+          <w:szCs w:val="21"/>
+        </w:rPr>
+        <w:t>current IF by resistance r</w:t>
+      </w:r>
+    </w:p>
+    <w:p>
+      <w:pPr>
+        <w:pStyle w:val="NoSpacing"/>
+        <w:numPr>
+          <w:ilvl w:val="1"/>
+          <w:numId w:val="1"/>
+        </w:numPr>
+      </w:pPr>
+      <w:r>
+        <w:rPr>
+          <w:sz w:val="21"/>
+          <w:szCs w:val="21"/>
+        </w:rPr>
+        <w:t>Normally the I</w:t>
+      </w:r>
+      <w:r>
+        <w:rPr>
+          <w:sz w:val="20"/>
+          <w:szCs w:val="20"/>
+        </w:rPr>
+        <w:t xml:space="preserve">F </w:t>
+      </w:r>
+      <w:r>
+        <w:rPr>
+          <w:sz w:val="21"/>
+          <w:szCs w:val="21"/>
+        </w:rPr>
+        <w:t>is set to I</w:t>
+      </w:r>
+      <w:r>
+        <w:rPr>
+          <w:sz w:val="20"/>
+          <w:szCs w:val="20"/>
+        </w:rPr>
+        <w:t xml:space="preserve">F </w:t>
+      </w:r>
+      <w:r>
+        <w:rPr>
+          <w:sz w:val="21"/>
+          <w:szCs w:val="21"/>
+        </w:rPr>
+        <w:t xml:space="preserve">= about 20 </w:t>
+      </w:r>
+      <w:proofErr w:type="spellStart"/>
+      <w:r>
+        <w:rPr>
+          <w:sz w:val="21"/>
+          <w:szCs w:val="21"/>
+        </w:rPr>
+        <w:t>mA</w:t>
+      </w:r>
+      <w:proofErr w:type="spellEnd"/>
+      <w:r>
+        <w:rPr>
+          <w:sz w:val="21"/>
+          <w:szCs w:val="21"/>
+        </w:rPr>
+        <w:t>.</w:t>
+      </w:r>
+    </w:p>
+    <w:p>
+      <w:pPr>
+        <w:pStyle w:val="NoSpacing"/>
+        <w:numPr>
+          <w:ilvl w:val="0"/>
+          <w:numId w:val="1"/>
+        </w:numPr>
+      </w:pPr>
+      <w:r>
+        <w:rPr>
+          <w:rFonts w:ascii="Arial" w:hAnsi="Arial" w:cs="Arial"/>
+          <w:sz w:val="21"/>
+          <w:szCs w:val="21"/>
+        </w:rPr>
+        <w:t>PES – photo transistor emitter generates voltage of IC x R</w:t>
+      </w:r>
+    </w:p>
+    <w:p>
+      <w:pPr>
+        <w:pStyle w:val="NoSpacing"/>
+        <w:numPr>
+          <w:ilvl w:val="1"/>
+          <w:numId w:val="1"/>
+        </w:numPr>
+      </w:pPr>
+      <w:r>
+        <w:rPr>
+          <w:sz w:val="21"/>
+          <w:szCs w:val="21"/>
+        </w:rPr>
+        <w:t>Reading output V (PES) from the photo interrupter by an AD converter is recommended.</w:t>
+      </w:r>
+    </w:p>
+    <w:p>
+      <w:pPr>
+        <w:pStyle w:val="NoSpacing"/>
+        <w:numPr>
+          <w:ilvl w:val="1"/>
+          <w:numId w:val="1"/>
+        </w:numPr>
+      </w:pPr>
+      <w:r>
+        <w:rPr>
+          <w:sz w:val="21"/>
+          <w:szCs w:val="21"/>
+        </w:rPr>
+        <w:t>We therefore recommend making the threshold programmable.</w:t>
+      </w:r>
+    </w:p>
+    <w:p>
+      <w:pPr>
+        <w:pStyle w:val="NoSpacing"/>
+        <w:numPr>
+          <w:ilvl w:val="1"/>
+          <w:numId w:val="1"/>
+        </w:numPr>
+      </w:pPr>
+    </w:p>
+    <w:p>
+      <w:pPr>
+        <w:pStyle w:val="NoSpacing"/>
+        <w:numPr>
+          <w:ilvl w:val="0"/>
+          <w:numId w:val="1"/>
+        </w:numPr>
+      </w:pPr>
     </w:p>
     <w:p>
       <w:pPr>
@@ -7243,6 +7738,76 @@
           <w:b/>
           <w:u w:val="single"/>
         </w:rPr>
+        <w:t>Platen Switch</w:t>
+      </w:r>
+    </w:p>
+    <w:p>
+      <w:pPr>
+        <w:pStyle w:val="NoSpacing"/>
+        <w:numPr>
+          <w:ilvl w:val="0"/>
+          <w:numId w:val="1"/>
+        </w:numPr>
+      </w:pPr>
+      <w:proofErr w:type="spellStart"/>
+      <w:r>
+        <w:t>Microswitch</w:t>
+      </w:r>
+      <w:proofErr w:type="spellEnd"/>
+      <w:r>
+        <w:t xml:space="preserve"> for platen open detection</w:t>
+      </w:r>
+    </w:p>
+    <w:p>
+      <w:pPr>
+        <w:pStyle w:val="NoSpacing"/>
+        <w:numPr>
+          <w:ilvl w:val="0"/>
+          <w:numId w:val="1"/>
+        </w:numPr>
+      </w:pPr>
+      <w:r>
+        <w:rPr>
+          <w:rFonts w:ascii="Arial" w:hAnsi="Arial" w:cs="Arial"/>
+          <w:sz w:val="21"/>
+          <w:szCs w:val="21"/>
+        </w:rPr>
+        <w:t>When the printer detects platen open during printing, the printer stops driving the head and the motor in one line unit, and the printer automatically enters off-line (BUSY) status.</w:t>
+      </w:r>
+    </w:p>
+    <w:p>
+      <w:pPr>
+        <w:pStyle w:val="NoSpacing"/>
+      </w:pPr>
+    </w:p>
+    <w:p>
+      <w:pPr>
+        <w:pStyle w:val="NoSpacing"/>
+      </w:pPr>
+    </w:p>
+    <w:p>
+      <w:pPr>
+        <w:pStyle w:val="NoSpacing"/>
+      </w:pPr>
+    </w:p>
+    <w:p>
+      <w:pPr>
+        <w:pStyle w:val="NoSpacing"/>
+      </w:pPr>
+    </w:p>
+    <w:p>
+      <w:pPr>
+        <w:pStyle w:val="NoSpacing"/>
+        <w:rPr>
+          <w:b/>
+          <w:u w:val="single"/>
+        </w:rPr>
+      </w:pPr>
+      <w:r>
+        <w:rPr>
+          <w:b/>
+          <w:u w:val="single"/>
+        </w:rPr>
         <w:t>Andreas’ Cape Design</w:t>
       </w:r>
     </w:p>
@@ -7455,6 +8020,7 @@
         <w:pStyle w:val="NoSpacing"/>
       </w:pPr>
       <w:r>
+        <w:lastRenderedPageBreak/>
         <w:t xml:space="preserve">P8.44 </w:t>
       </w:r>
       <w:r>
@@ -7658,15 +8224,16 @@
         <w:pStyle w:val="NoSpacing"/>
       </w:pPr>
       <w:r>
-        <w:lastRenderedPageBreak/>
         <w:t xml:space="preserve">P9.10 </w:t>
       </w:r>
       <w:r>
         <w:sym w:font="Wingdings" w:char="F0E0"/>
       </w:r>
+      <w:proofErr w:type="spellStart"/>
       <w:r>
         <w:t>SYS_RESETn</w:t>
       </w:r>
+      <w:proofErr w:type="spellEnd"/>
     </w:p>
     <w:p>
       <w:pPr>
@@ -7757,29 +8324,102 @@
       <w:pPr>
         <w:pStyle w:val="NoSpacing"/>
       </w:pPr>
-      <w:r>
-        <w:t>AM335x PRU base address = 0x4A300000</w:t>
-      </w:r>
-    </w:p>
-    <w:p>
-      <w:pPr>
-        <w:pStyle w:val="NoSpacing"/>
-      </w:pPr>
-    </w:p>
-    <w:p>
-      <w:pPr>
-        <w:pStyle w:val="NoSpacing"/>
-      </w:pPr>
-    </w:p>
-    <w:p>
-      <w:pPr>
-        <w:pStyle w:val="NoSpacing"/>
-      </w:pPr>
-    </w:p>
-    <w:p>
-      <w:pPr>
-        <w:pStyle w:val="NoSpacing"/>
-      </w:pPr>
+    </w:p>
+    <w:p>
+      <w:pPr>
+        <w:pStyle w:val="NoSpacing"/>
+      </w:pPr>
+    </w:p>
+    <w:p>
+      <w:pPr>
+        <w:pStyle w:val="NoSpacing"/>
+      </w:pPr>
+    </w:p>
+    <w:p>
+      <w:pPr>
+        <w:pStyle w:val="NoSpacing"/>
+      </w:pPr>
+      <w:r>
+        <w:t>3 versions of the cape:</w:t>
+      </w:r>
+    </w:p>
+    <w:p>
+      <w:pPr>
+        <w:pStyle w:val="NoSpacing"/>
+        <w:numPr>
+          <w:ilvl w:val="0"/>
+          <w:numId w:val="1"/>
+        </w:numPr>
+      </w:pPr>
+      <w:proofErr w:type="spellStart"/>
+      <w:r>
+        <w:t>TPcape</w:t>
+      </w:r>
+      <w:proofErr w:type="spellEnd"/>
+      <w:r>
+        <w:t xml:space="preserve"> </w:t>
+      </w:r>
+      <w:r>
+        <w:t>B</w:t>
+      </w:r>
+      <w:r>
+        <w:t>asic</w:t>
+      </w:r>
+      <w:r>
+        <w:t xml:space="preserve"> (</w:t>
+      </w:r>
+      <w:r>
+        <w:t>basic features, header</w:t>
+      </w:r>
+      <w:r>
+        <w:t>s for extended</w:t>
+      </w:r>
+      <w:r>
+        <w:t xml:space="preserve"> out</w:t>
+      </w:r>
+      <w:r>
+        <w:t>put</w:t>
+      </w:r>
+      <w:r>
+        <w:t>)</w:t>
+      </w:r>
+    </w:p>
+    <w:p>
+      <w:pPr>
+        <w:pStyle w:val="NoSpacing"/>
+        <w:numPr>
+          <w:ilvl w:val="0"/>
+          <w:numId w:val="1"/>
+        </w:numPr>
+      </w:pPr>
+      <w:proofErr w:type="spellStart"/>
+      <w:r>
+        <w:t>TPcape</w:t>
+      </w:r>
+      <w:proofErr w:type="spellEnd"/>
+      <w:r>
+        <w:t xml:space="preserve"> (with ADC)</w:t>
+      </w:r>
+    </w:p>
+    <w:p>
+      <w:pPr>
+        <w:pStyle w:val="NoSpacing"/>
+        <w:numPr>
+          <w:ilvl w:val="0"/>
+          <w:numId w:val="1"/>
+        </w:numPr>
+      </w:pPr>
+      <w:proofErr w:type="spellStart"/>
+      <w:r>
+        <w:t>TPcape</w:t>
+      </w:r>
+      <w:proofErr w:type="spellEnd"/>
+      <w:r>
+        <w:t xml:space="preserve"> Ultra</w:t>
+      </w:r>
+      <w:r>
+        <w:t xml:space="preserve"> (with LCD)</w:t>
+      </w:r>
     </w:p>
     <w:sectPr>
       <w:pgSz w:w="12240" w:h="15840"/>

</xml_diff>

<commit_message>
Added EEPROM and power research
</commit_message>
<xml_diff>
--- a/docs/thermal_printer_notes.docx
+++ b/docs/thermal_printer_notes.docx
@@ -1,6 +1,6 @@
 
 <file path=word/document.xml><?xml version="1.0" encoding="utf-8"?>
-<w:document xmlns:wpc="http://schemas.microsoft.com/office/word/2010/wordprocessingCanvas" xmlns:mc="http://schemas.openxmlformats.org/markup-compatibility/2006" xmlns:o="urn:schemas-microsoft-com:office:office" xmlns:r="http://schemas.openxmlformats.org/officeDocument/2006/relationships" xmlns:m="http://schemas.openxmlformats.org/officeDocument/2006/math" xmlns:v="urn:schemas-microsoft-com:vml" xmlns:wp14="http://schemas.microsoft.com/office/word/2010/wordprocessingDrawing" xmlns:wp="http://schemas.openxmlformats.org/drawingml/2006/wordprocessingDrawing" xmlns:w10="urn:schemas-microsoft-com:office:word" xmlns:w="http://schemas.openxmlformats.org/wordprocessingml/2006/main" xmlns:w14="http://schemas.microsoft.com/office/word/2010/wordml" xmlns:w15="http://schemas.microsoft.com/office/word/2012/wordml" xmlns:wpg="http://schemas.microsoft.com/office/word/2010/wordprocessingGroup" xmlns:wpi="http://schemas.microsoft.com/office/word/2010/wordprocessingInk" xmlns:wne="http://schemas.microsoft.com/office/word/2006/wordml" xmlns:wps="http://schemas.microsoft.com/office/word/2010/wordprocessingShape" mc:Ignorable="w14 w15 wp14">
+<w:document xmlns:ve="http://schemas.openxmlformats.org/markup-compatibility/2006" xmlns:o="urn:schemas-microsoft-com:office:office" xmlns:r="http://schemas.openxmlformats.org/officeDocument/2006/relationships" xmlns:m="http://schemas.openxmlformats.org/officeDocument/2006/math" xmlns:v="urn:schemas-microsoft-com:vml" xmlns:wp="http://schemas.openxmlformats.org/drawingml/2006/wordprocessingDrawing" xmlns:w10="urn:schemas-microsoft-com:office:word" xmlns:w="http://schemas.openxmlformats.org/wordprocessingml/2006/main" xmlns:wne="http://schemas.microsoft.com/office/word/2006/wordml">
   <w:body>
     <w:p>
       <w:pPr>
@@ -57,8 +57,29 @@
         <w:t>“</w:t>
       </w:r>
       <w:r>
-        <w:t>Thermal Printer Techical Manaul 2_22_2008 (2).pdf</w:t>
-      </w:r>
+        <w:t xml:space="preserve">Thermal Printer </w:t>
+      </w:r>
+      <w:proofErr w:type="spellStart"/>
+      <w:r>
+        <w:t>Techical</w:t>
+      </w:r>
+      <w:proofErr w:type="spellEnd"/>
+      <w:r>
+        <w:t xml:space="preserve"> </w:t>
+      </w:r>
+      <w:proofErr w:type="spellStart"/>
+      <w:r>
+        <w:t>Manaul</w:t>
+      </w:r>
+      <w:proofErr w:type="spellEnd"/>
+      <w:r>
+        <w:t xml:space="preserve"> 2_22_2008 (2).</w:t>
+      </w:r>
+      <w:proofErr w:type="spellStart"/>
+      <w:r>
+        <w:t>pdf</w:t>
+      </w:r>
+      <w:proofErr w:type="spellEnd"/>
       <w:r>
         <w:t>”</w:t>
       </w:r>
@@ -324,7 +345,15 @@
         <w:t>VDD_5V from BBB uses DC power supply rated at 3A</w:t>
       </w:r>
       <w:r>
-        <w:t xml:space="preserve"> (should be enough to cover max(printhead+BBB)</w:t>
+        <w:t xml:space="preserve"> (should be enough to cover max(</w:t>
+      </w:r>
+      <w:proofErr w:type="spellStart"/>
+      <w:r>
+        <w:t>printhead+BBB</w:t>
+      </w:r>
+      <w:proofErr w:type="spellEnd"/>
+      <w:r>
+        <w:t>)</w:t>
       </w:r>
     </w:p>
     <w:p>
@@ -353,8 +382,13 @@
           <w:numId w:val="1"/>
         </w:numPr>
       </w:pPr>
-      <w:r>
-        <w:t>Thermistor; measures print head temperature</w:t>
+      <w:proofErr w:type="spellStart"/>
+      <w:r>
+        <w:t>Thermistor</w:t>
+      </w:r>
+      <w:proofErr w:type="spellEnd"/>
+      <w:r>
+        <w:t>; measures print head temperature</w:t>
       </w:r>
     </w:p>
     <w:p>
@@ -366,7 +400,15 @@
         </w:numPr>
       </w:pPr>
       <w:r>
-        <w:t>Photo-interruptor; detects marks and paper out, paper run, home position detection</w:t>
+        <w:t>Photo-</w:t>
+      </w:r>
+      <w:proofErr w:type="spellStart"/>
+      <w:r>
+        <w:t>interruptor</w:t>
+      </w:r>
+      <w:proofErr w:type="spellEnd"/>
+      <w:r>
+        <w:t>; detects marks and paper out, paper run, home position detection</w:t>
       </w:r>
     </w:p>
     <w:p>
@@ -525,7 +567,15 @@
         </w:numPr>
       </w:pPr>
       <w:r>
-        <w:t>Thermal head temp abnormal detection (thermistor)</w:t>
+        <w:t>Thermal head temp abnormal detection (</w:t>
+      </w:r>
+      <w:proofErr w:type="spellStart"/>
+      <w:r>
+        <w:t>thermistor</w:t>
+      </w:r>
+      <w:proofErr w:type="spellEnd"/>
+      <w:r>
+        <w:t>)</w:t>
       </w:r>
     </w:p>
     <w:p>
@@ -749,8 +799,13 @@
           <w:numId w:val="1"/>
         </w:numPr>
       </w:pPr>
-      <w:r>
-        <w:t>Centronics parallel interface can support 224 kbps</w:t>
+      <w:proofErr w:type="spellStart"/>
+      <w:r>
+        <w:t>Centronics</w:t>
+      </w:r>
+      <w:proofErr w:type="spellEnd"/>
+      <w:r>
+        <w:t xml:space="preserve"> parallel interface can support 224 kbps</w:t>
       </w:r>
     </w:p>
     <w:p>
@@ -825,7 +880,7 @@
         <w:tblW w:w="8298" w:type="dxa"/>
         <w:tblInd w:w="1440" w:type="dxa"/>
         <w:tblLayout w:type="fixed"/>
-        <w:tblLook w:val="04A0" w:firstRow="1" w:lastRow="0" w:firstColumn="1" w:lastColumn="0" w:noHBand="0" w:noVBand="1"/>
+        <w:tblLook w:val="04A0"/>
       </w:tblPr>
       <w:tblGrid>
         <w:gridCol w:w="1908"/>
@@ -1149,7 +1204,23 @@
                 <w:sz w:val="20"/>
                 <w:szCs w:val="20"/>
               </w:rPr>
-              <w:t>Data output of end of data. Some product do not have this signal</w:t>
+              <w:t xml:space="preserve">Data output of end of data. Some </w:t>
+            </w:r>
+            <w:proofErr w:type="gramStart"/>
+            <w:r>
+              <w:rPr>
+                <w:sz w:val="20"/>
+                <w:szCs w:val="20"/>
+              </w:rPr>
+              <w:t>product do</w:t>
+            </w:r>
+            <w:proofErr w:type="gramEnd"/>
+            <w:r>
+              <w:rPr>
+                <w:sz w:val="20"/>
+                <w:szCs w:val="20"/>
+              </w:rPr>
+              <w:t xml:space="preserve"> not have this signal</w:t>
             </w:r>
             <w:r>
               <w:rPr>
@@ -1390,12 +1461,21 @@
                 <w:szCs w:val="20"/>
               </w:rPr>
             </w:pPr>
-            <w:r>
-              <w:rPr>
-                <w:sz w:val="20"/>
-                <w:szCs w:val="20"/>
-              </w:rPr>
-              <w:t xml:space="preserve">Thermister </w:t>
+            <w:proofErr w:type="spellStart"/>
+            <w:r>
+              <w:rPr>
+                <w:sz w:val="20"/>
+                <w:szCs w:val="20"/>
+              </w:rPr>
+              <w:t>Thermister</w:t>
+            </w:r>
+            <w:proofErr w:type="spellEnd"/>
+            <w:r>
+              <w:rPr>
+                <w:sz w:val="20"/>
+                <w:szCs w:val="20"/>
+              </w:rPr>
+              <w:t xml:space="preserve"> </w:t>
             </w:r>
           </w:p>
         </w:tc>
@@ -1719,7 +1799,39 @@
           <w:sz w:val="21"/>
           <w:szCs w:val="21"/>
         </w:rPr>
-        <w:t>The data (DI) is loaded at the rise of the clock (CLK), and the data must be held stably before and after the rise of the clock, and during periods of tsetup and thold.</w:t>
+        <w:t xml:space="preserve">The data (DI) is loaded at the rise of the clock (CLK), and the data must be held stably before and after the rise of the clock, and during periods of </w:t>
+      </w:r>
+      <w:proofErr w:type="spellStart"/>
+      <w:r>
+        <w:rPr>
+          <w:sz w:val="21"/>
+          <w:szCs w:val="21"/>
+        </w:rPr>
+        <w:t>tsetup</w:t>
+      </w:r>
+      <w:proofErr w:type="spellEnd"/>
+      <w:r>
+        <w:rPr>
+          <w:sz w:val="21"/>
+          <w:szCs w:val="21"/>
+        </w:rPr>
+        <w:t xml:space="preserve"> and </w:t>
+      </w:r>
+      <w:proofErr w:type="spellStart"/>
+      <w:r>
+        <w:rPr>
+          <w:sz w:val="21"/>
+          <w:szCs w:val="21"/>
+        </w:rPr>
+        <w:t>thold</w:t>
+      </w:r>
+      <w:proofErr w:type="spellEnd"/>
+      <w:r>
+        <w:rPr>
+          <w:sz w:val="21"/>
+          <w:szCs w:val="21"/>
+        </w:rPr>
+        <w:t>.</w:t>
       </w:r>
     </w:p>
     <w:p>
@@ -2207,12 +2319,21 @@
           <w:numId w:val="1"/>
         </w:numPr>
       </w:pPr>
-      <w:r>
-        <w:rPr>
-          <w:sz w:val="21"/>
-          <w:szCs w:val="21"/>
-        </w:rPr>
-        <w:t>Thermister control</w:t>
+      <w:proofErr w:type="spellStart"/>
+      <w:r>
+        <w:rPr>
+          <w:sz w:val="21"/>
+          <w:szCs w:val="21"/>
+        </w:rPr>
+        <w:t>Thermister</w:t>
+      </w:r>
+      <w:proofErr w:type="spellEnd"/>
+      <w:r>
+        <w:rPr>
+          <w:sz w:val="21"/>
+          <w:szCs w:val="21"/>
+        </w:rPr>
+        <w:t xml:space="preserve"> control</w:t>
       </w:r>
     </w:p>
     <w:p>
@@ -2228,7 +2349,23 @@
           <w:sz w:val="21"/>
           <w:szCs w:val="21"/>
         </w:rPr>
-        <w:t>The resistance value of the thermister changes depending on the temperature. Temperature is detected by detecting the change of the resistance value.</w:t>
+        <w:t xml:space="preserve">The resistance value of the </w:t>
+      </w:r>
+      <w:proofErr w:type="spellStart"/>
+      <w:r>
+        <w:rPr>
+          <w:sz w:val="21"/>
+          <w:szCs w:val="21"/>
+        </w:rPr>
+        <w:t>thermister</w:t>
+      </w:r>
+      <w:proofErr w:type="spellEnd"/>
+      <w:r>
+        <w:rPr>
+          <w:sz w:val="21"/>
+          <w:szCs w:val="21"/>
+        </w:rPr>
+        <w:t xml:space="preserve"> changes depending on the temperature. Temperature is detected by detecting the change of the resistance value.</w:t>
       </w:r>
     </w:p>
     <w:p>
@@ -2244,7 +2381,23 @@
           <w:sz w:val="21"/>
           <w:szCs w:val="21"/>
         </w:rPr>
-        <w:t>Normally a thermister is input to the AD converter terminal of the CPU</w:t>
+        <w:t xml:space="preserve">Normally a </w:t>
+      </w:r>
+      <w:proofErr w:type="spellStart"/>
+      <w:r>
+        <w:rPr>
+          <w:sz w:val="21"/>
+          <w:szCs w:val="21"/>
+        </w:rPr>
+        <w:t>thermister</w:t>
+      </w:r>
+      <w:proofErr w:type="spellEnd"/>
+      <w:r>
+        <w:rPr>
+          <w:sz w:val="21"/>
+          <w:szCs w:val="21"/>
+        </w:rPr>
+        <w:t xml:space="preserve"> is input to the AD converter terminal of the CPU</w:t>
       </w:r>
     </w:p>
     <w:p>
@@ -2255,12 +2408,21 @@
           <w:numId w:val="1"/>
         </w:numPr>
       </w:pPr>
-      <w:r>
-        <w:rPr>
-          <w:sz w:val="21"/>
-          <w:szCs w:val="21"/>
-        </w:rPr>
-        <w:t>Thermister processing in Fig. 58</w:t>
+      <w:proofErr w:type="spellStart"/>
+      <w:r>
+        <w:rPr>
+          <w:sz w:val="21"/>
+          <w:szCs w:val="21"/>
+        </w:rPr>
+        <w:t>Thermister</w:t>
+      </w:r>
+      <w:proofErr w:type="spellEnd"/>
+      <w:r>
+        <w:rPr>
+          <w:sz w:val="21"/>
+          <w:szCs w:val="21"/>
+        </w:rPr>
+        <w:t xml:space="preserve"> processing in Fig. 58</w:t>
       </w:r>
     </w:p>
     <w:p>
@@ -2371,7 +2533,7 @@
         <w:tblW w:w="6660" w:type="dxa"/>
         <w:tblInd w:w="2538" w:type="dxa"/>
         <w:tblLayout w:type="fixed"/>
-        <w:tblLook w:val="0000" w:firstRow="0" w:lastRow="0" w:firstColumn="0" w:lastColumn="0" w:noHBand="0" w:noVBand="0"/>
+        <w:tblLook w:val="0000"/>
       </w:tblPr>
       <w:tblGrid>
         <w:gridCol w:w="1980"/>
@@ -2898,7 +3060,7 @@
         <w:tblStyle w:val="TableGrid"/>
         <w:tblW w:w="0" w:type="auto"/>
         <w:tblLayout w:type="fixed"/>
-        <w:tblLook w:val="0000" w:firstRow="0" w:lastRow="0" w:firstColumn="0" w:lastColumn="0" w:noHBand="0" w:noVBand="0"/>
+        <w:tblLook w:val="0000"/>
       </w:tblPr>
       <w:tblGrid>
         <w:gridCol w:w="907"/>
@@ -5239,7 +5401,23 @@
           <w:sz w:val="21"/>
           <w:szCs w:val="21"/>
         </w:rPr>
-        <w:t>When a stepping motor is driven, be certain to perform constant current control if a condition under which excitation current for phase exceeds 500 mA occurs</w:t>
+        <w:t xml:space="preserve">When a stepping motor is driven, be certain to perform constant current control if a condition under which excitation current for phase exceeds 500 </w:t>
+      </w:r>
+      <w:proofErr w:type="spellStart"/>
+      <w:r>
+        <w:rPr>
+          <w:sz w:val="21"/>
+          <w:szCs w:val="21"/>
+        </w:rPr>
+        <w:t>mA</w:t>
+      </w:r>
+      <w:proofErr w:type="spellEnd"/>
+      <w:r>
+        <w:rPr>
+          <w:sz w:val="21"/>
+          <w:szCs w:val="21"/>
+        </w:rPr>
+        <w:t xml:space="preserve"> occurs</w:t>
       </w:r>
     </w:p>
     <w:p>
@@ -5368,12 +5546,21 @@
           <w:numId w:val="1"/>
         </w:numPr>
       </w:pPr>
-      <w:r>
-        <w:rPr>
-          <w:sz w:val="21"/>
-          <w:szCs w:val="21"/>
-        </w:rPr>
-        <w:t>the A-/A phase feedback circuit and the B-/B phase feedback circuit must be separated. The ground side must be separated inside the motor IC.</w:t>
+      <w:proofErr w:type="gramStart"/>
+      <w:r>
+        <w:rPr>
+          <w:sz w:val="21"/>
+          <w:szCs w:val="21"/>
+        </w:rPr>
+        <w:t>the</w:t>
+      </w:r>
+      <w:proofErr w:type="gramEnd"/>
+      <w:r>
+        <w:rPr>
+          <w:sz w:val="21"/>
+          <w:szCs w:val="21"/>
+        </w:rPr>
+        <w:t xml:space="preserve"> A-/A phase feedback circuit and the B-/B phase feedback circuit must be separated. The ground side must be separated inside the motor IC.</w:t>
       </w:r>
     </w:p>
     <w:p>
@@ -5503,12 +5690,21 @@
           <w:numId w:val="1"/>
         </w:numPr>
       </w:pPr>
-      <w:r>
-        <w:rPr>
-          <w:sz w:val="21"/>
-          <w:szCs w:val="21"/>
-        </w:rPr>
-        <w:t>Ton define in section 7.3</w:t>
+      <w:proofErr w:type="spellStart"/>
+      <w:r>
+        <w:rPr>
+          <w:sz w:val="21"/>
+          <w:szCs w:val="21"/>
+        </w:rPr>
+        <w:t>Ton</w:t>
+      </w:r>
+      <w:proofErr w:type="spellEnd"/>
+      <w:r>
+        <w:rPr>
+          <w:sz w:val="21"/>
+          <w:szCs w:val="21"/>
+        </w:rPr>
+        <w:t xml:space="preserve"> define in section 7.3</w:t>
       </w:r>
     </w:p>
     <w:p>
@@ -5648,7 +5844,23 @@
           <w:sz w:val="21"/>
           <w:szCs w:val="21"/>
         </w:rPr>
-        <w:t>Temperature detection (thermister, Fig. 58)</w:t>
+        <w:t>Temperature detection (</w:t>
+      </w:r>
+      <w:proofErr w:type="spellStart"/>
+      <w:r>
+        <w:rPr>
+          <w:sz w:val="21"/>
+          <w:szCs w:val="21"/>
+        </w:rPr>
+        <w:t>thermister</w:t>
+      </w:r>
+      <w:proofErr w:type="spellEnd"/>
+      <w:r>
+        <w:rPr>
+          <w:sz w:val="21"/>
+          <w:szCs w:val="21"/>
+        </w:rPr>
+        <w:t>, Fig. 58)</w:t>
       </w:r>
     </w:p>
     <w:p>
@@ -5679,7 +5891,7 @@
         <w:tblStyle w:val="TableGrid"/>
         <w:tblW w:w="0" w:type="auto"/>
         <w:tblLayout w:type="fixed"/>
-        <w:tblLook w:val="0000" w:firstRow="0" w:lastRow="0" w:firstColumn="0" w:lastColumn="0" w:noHBand="0" w:noVBand="0"/>
+        <w:tblLook w:val="0000"/>
       </w:tblPr>
       <w:tblGrid>
         <w:gridCol w:w="2627"/>
@@ -6089,8 +6301,21 @@
         <w:t>“</w:t>
       </w:r>
       <w:r>
-        <w:t>628CU451 PRELIMINARY Ver01(050531).pdf</w:t>
-      </w:r>
+        <w:t xml:space="preserve">628CU451 PRELIMINARY </w:t>
+      </w:r>
+      <w:proofErr w:type="gramStart"/>
+      <w:r>
+        <w:t>Ver01(</w:t>
+      </w:r>
+      <w:proofErr w:type="gramEnd"/>
+      <w:r>
+        <w:t>050531).</w:t>
+      </w:r>
+      <w:proofErr w:type="spellStart"/>
+      <w:r>
+        <w:t>pdf</w:t>
+      </w:r>
+      <w:proofErr w:type="spellEnd"/>
       <w:r>
         <w:t>”</w:t>
       </w:r>
@@ -6138,9 +6363,11 @@
       <w:r>
         <w:t>“</w:t>
       </w:r>
+      <w:proofErr w:type="gramStart"/>
       <w:r>
         <w:t>ftp-628mcl401.pdf</w:t>
       </w:r>
+      <w:proofErr w:type="gramEnd"/>
       <w:r>
         <w:t>”</w:t>
       </w:r>
@@ -6172,7 +6399,15 @@
         <w:t>High speed printing at a maximum of</w:t>
       </w:r>
       <w:r>
-        <w:t xml:space="preserve"> 80 mm/s (640 dotlines/s) at 8.5V</w:t>
+        <w:t xml:space="preserve"> 80 mm/s (640 </w:t>
+      </w:r>
+      <w:proofErr w:type="spellStart"/>
+      <w:r>
+        <w:t>dotlines</w:t>
+      </w:r>
+      <w:proofErr w:type="spellEnd"/>
+      <w:r>
+        <w:t>/s) at 8.5V</w:t>
       </w:r>
       <w:r>
         <w:t>, 60mm/s for EVM</w:t>
@@ -6187,7 +6422,15 @@
         </w:numPr>
       </w:pPr>
       <w:r>
-        <w:t>Interface board for cutter support (FTP-628DSL491R parallel (centronics) / serial (rs-232c) )</w:t>
+        <w:t>Interface board for cutter support (FTP-628DSL491R parallel (</w:t>
+      </w:r>
+      <w:proofErr w:type="spellStart"/>
+      <w:r>
+        <w:t>centronics</w:t>
+      </w:r>
+      <w:proofErr w:type="spellEnd"/>
+      <w:r>
+        <w:t>) / serial (rs-232c) )</w:t>
       </w:r>
     </w:p>
     <w:p>
@@ -6306,7 +6549,7 @@
         <w:tblStyle w:val="TableGrid"/>
         <w:tblW w:w="0" w:type="auto"/>
         <w:tblInd w:w="720" w:type="dxa"/>
-        <w:tblLook w:val="04A0" w:firstRow="1" w:lastRow="0" w:firstColumn="1" w:lastColumn="0" w:noHBand="0" w:noVBand="1"/>
+        <w:tblLook w:val="04A0"/>
       </w:tblPr>
       <w:tblGrid>
         <w:gridCol w:w="3168"/>
@@ -6335,7 +6578,15 @@
               <w:pStyle w:val="NoSpacing"/>
             </w:pPr>
             <w:r>
-              <w:t>4.2 - 8.5 VDC average current, 1.8 (2.4)A at 7.2V (print ratio: 12.5%, print speed: 60mm/sec. )</w:t>
+              <w:t>4.2 - 8.5 VDC average current, 1.8 (2.4</w:t>
+            </w:r>
+            <w:proofErr w:type="gramStart"/>
+            <w:r>
+              <w:t>)A</w:t>
+            </w:r>
+            <w:proofErr w:type="gramEnd"/>
+            <w:r>
+              <w:t xml:space="preserve"> at 7.2V (print ratio: 12.5%, print speed: 60mm/sec. )</w:t>
             </w:r>
           </w:p>
         </w:tc>
@@ -6505,7 +6756,15 @@
         <w:t>Serial or parallel interface</w:t>
       </w:r>
       <w:r>
-        <w:t xml:space="preserve"> (RS-232C or Centronics)</w:t>
+        <w:t xml:space="preserve"> (RS-232C or </w:t>
+      </w:r>
+      <w:proofErr w:type="spellStart"/>
+      <w:r>
+        <w:t>Centronics</w:t>
+      </w:r>
+      <w:proofErr w:type="spellEnd"/>
+      <w:r>
+        <w:t>)</w:t>
       </w:r>
     </w:p>
     <w:p>
@@ -6585,9 +6844,11 @@
         <w:pStyle w:val="NoSpacing"/>
         <w:ind w:left="720"/>
       </w:pPr>
+      <w:proofErr w:type="gramStart"/>
       <w:r>
         <w:t>Status LEDs?</w:t>
       </w:r>
+      <w:proofErr w:type="gramEnd"/>
       <w:r>
         <w:t xml:space="preserve"> (5V power supply, error detection light)</w:t>
       </w:r>
@@ -6713,7 +6974,16 @@
           <w:sz w:val="21"/>
           <w:szCs w:val="21"/>
         </w:rPr>
-        <w:t>*Caution</w:t>
+        <w:t>*</w:t>
+      </w:r>
+      <w:proofErr w:type="spellStart"/>
+      <w:r>
+        <w:rPr>
+          <w:rFonts w:ascii="Arial" w:hAnsi="Arial" w:cs="Arial"/>
+          <w:sz w:val="21"/>
+          <w:szCs w:val="21"/>
+        </w:rPr>
+        <w:t>Caution</w:t>
       </w:r>
       <w:r>
         <w:rPr>
@@ -6729,8 +6999,18 @@
           <w:sz w:val="21"/>
           <w:szCs w:val="21"/>
         </w:rPr>
-        <w:t xml:space="preserve">Since there is fear of breakage of a head, be sure to use head voltage less than </w:t>
-      </w:r>
+        <w:t>Since</w:t>
+      </w:r>
+      <w:proofErr w:type="spellEnd"/>
+      <w:r>
+        <w:rPr>
+          <w:rFonts w:ascii="Arial" w:hAnsi="Arial" w:cs="Arial"/>
+          <w:sz w:val="21"/>
+          <w:szCs w:val="21"/>
+        </w:rPr>
+        <w:t xml:space="preserve"> there is fear of breakage of a head, be sure to use head voltage less than </w:t>
+      </w:r>
+      <w:proofErr w:type="gramStart"/>
       <w:r>
         <w:rPr>
           <w:rFonts w:ascii="Arial" w:hAnsi="Arial" w:cs="Arial"/>
@@ -6749,6 +7029,7 @@
         </w:rPr>
         <w:t>.</w:t>
       </w:r>
+      <w:proofErr w:type="gramEnd"/>
     </w:p>
     <w:p>
       <w:pPr>
@@ -7118,9 +7399,11 @@
           <w:numId w:val="1"/>
         </w:numPr>
       </w:pPr>
+      <w:proofErr w:type="spellStart"/>
       <w:r>
         <w:t>Thermistor</w:t>
       </w:r>
+      <w:proofErr w:type="spellEnd"/>
       <w:r>
         <w:t xml:space="preserve"> circuit description on pg. 56</w:t>
       </w:r>
@@ -7163,7 +7446,25 @@
           <w:sz w:val="21"/>
           <w:szCs w:val="21"/>
         </w:rPr>
-        <w:t>Temperature is detected by the thermistor inside the thermal head to protect the head from heating.</w:t>
+        <w:t xml:space="preserve">Temperature is detected by the </w:t>
+      </w:r>
+      <w:proofErr w:type="spellStart"/>
+      <w:r>
+        <w:rPr>
+          <w:rFonts w:ascii="Arial" w:hAnsi="Arial" w:cs="Arial"/>
+          <w:sz w:val="21"/>
+          <w:szCs w:val="21"/>
+        </w:rPr>
+        <w:t>thermistor</w:t>
+      </w:r>
+      <w:proofErr w:type="spellEnd"/>
+      <w:r>
+        <w:rPr>
+          <w:rFonts w:ascii="Arial" w:hAnsi="Arial" w:cs="Arial"/>
+          <w:sz w:val="21"/>
+          <w:szCs w:val="21"/>
+        </w:rPr>
+        <w:t xml:space="preserve"> inside the thermal head to protect the head from heating.</w:t>
       </w:r>
     </w:p>
     <w:p>
@@ -7428,7 +7729,23 @@
           <w:sz w:val="21"/>
           <w:szCs w:val="21"/>
         </w:rPr>
-        <w:t>= about 20 mA.</w:t>
+        <w:t xml:space="preserve">= about 20 </w:t>
+      </w:r>
+      <w:proofErr w:type="spellStart"/>
+      <w:r>
+        <w:rPr>
+          <w:sz w:val="21"/>
+          <w:szCs w:val="21"/>
+        </w:rPr>
+        <w:t>mA</w:t>
+      </w:r>
+      <w:proofErr w:type="spellEnd"/>
+      <w:r>
+        <w:rPr>
+          <w:sz w:val="21"/>
+          <w:szCs w:val="21"/>
+        </w:rPr>
+        <w:t>.</w:t>
       </w:r>
     </w:p>
     <w:p>
@@ -7532,8 +7849,13 @@
           <w:numId w:val="1"/>
         </w:numPr>
       </w:pPr>
-      <w:r>
-        <w:t>Microswitch for platen open detection</w:t>
+      <w:proofErr w:type="spellStart"/>
+      <w:r>
+        <w:t>Microswitch</w:t>
+      </w:r>
+      <w:proofErr w:type="spellEnd"/>
+      <w:r>
+        <w:t xml:space="preserve"> for platen open detection</w:t>
       </w:r>
     </w:p>
     <w:p>
@@ -8007,9 +8329,11 @@
       <w:r>
         <w:sym w:font="Wingdings" w:char="F0E0"/>
       </w:r>
+      <w:proofErr w:type="spellStart"/>
       <w:r>
         <w:t>SYS_RESETn</w:t>
       </w:r>
+      <w:proofErr w:type="spellEnd"/>
     </w:p>
     <w:p>
       <w:pPr>
@@ -8127,8 +8451,13 @@
           <w:numId w:val="1"/>
         </w:numPr>
       </w:pPr>
-      <w:r>
-        <w:t xml:space="preserve">TPcape </w:t>
+      <w:proofErr w:type="spellStart"/>
+      <w:r>
+        <w:t>TPcape</w:t>
+      </w:r>
+      <w:proofErr w:type="spellEnd"/>
+      <w:r>
+        <w:t xml:space="preserve"> </w:t>
       </w:r>
       <w:r>
         <w:t>B</w:t>
@@ -8152,6 +8481,9 @@
         <w:t>put</w:t>
       </w:r>
       <w:r>
+        <w:t>, VDD_5V</w:t>
+      </w:r>
+      <w:r>
         <w:t>)</w:t>
       </w:r>
     </w:p>
@@ -8163,8 +8495,19 @@
           <w:numId w:val="1"/>
         </w:numPr>
       </w:pPr>
-      <w:r>
-        <w:t>TPcape (with ADC)</w:t>
+      <w:proofErr w:type="spellStart"/>
+      <w:r>
+        <w:t>TPcape</w:t>
+      </w:r>
+      <w:proofErr w:type="spellEnd"/>
+      <w:r>
+        <w:t xml:space="preserve"> (with ADC</w:t>
+      </w:r>
+      <w:r>
+        <w:t>, higher voltage</w:t>
+      </w:r>
+      <w:r>
+        <w:t>)</w:t>
       </w:r>
     </w:p>
     <w:p>
@@ -8175,8 +8518,13 @@
           <w:numId w:val="1"/>
         </w:numPr>
       </w:pPr>
-      <w:r>
-        <w:t>TPcape Ultra</w:t>
+      <w:proofErr w:type="spellStart"/>
+      <w:r>
+        <w:t>TPcape</w:t>
+      </w:r>
+      <w:proofErr w:type="spellEnd"/>
+      <w:r>
+        <w:t xml:space="preserve"> Ultra</w:t>
       </w:r>
       <w:r>
         <w:t xml:space="preserve"> (with LCD)</w:t>
@@ -8200,8 +8548,13 @@
           <w:numId w:val="1"/>
         </w:numPr>
       </w:pPr>
-      <w:r>
-        <w:t>TPcape Basic</w:t>
+      <w:proofErr w:type="spellStart"/>
+      <w:r>
+        <w:t>TPcape</w:t>
+      </w:r>
+      <w:proofErr w:type="spellEnd"/>
+      <w:r>
+        <w:t xml:space="preserve"> Basic</w:t>
       </w:r>
     </w:p>
     <w:p>
@@ -8213,8 +8566,13 @@
         </w:numPr>
       </w:pPr>
       <w:r>
-        <w:t>No photo interruptor</w:t>
-      </w:r>
+        <w:t xml:space="preserve">No photo </w:t>
+      </w:r>
+      <w:proofErr w:type="spellStart"/>
+      <w:r>
+        <w:t>interruptor</w:t>
+      </w:r>
+      <w:proofErr w:type="spellEnd"/>
     </w:p>
     <w:p>
       <w:pPr>
@@ -8225,8 +8583,13 @@
         </w:numPr>
       </w:pPr>
       <w:r>
-        <w:t>No thermistor</w:t>
-      </w:r>
+        <w:t xml:space="preserve">No </w:t>
+      </w:r>
+      <w:proofErr w:type="spellStart"/>
+      <w:r>
+        <w:t>thermistor</w:t>
+      </w:r>
+      <w:proofErr w:type="spellEnd"/>
     </w:p>
     <w:p>
       <w:pPr>
@@ -8263,7 +8626,7 @@
 </file>
 
 <file path=word/numbering.xml><?xml version="1.0" encoding="utf-8"?>
-<w:numbering xmlns:wpc="http://schemas.microsoft.com/office/word/2010/wordprocessingCanvas" xmlns:mc="http://schemas.openxmlformats.org/markup-compatibility/2006" xmlns:o="urn:schemas-microsoft-com:office:office" xmlns:r="http://schemas.openxmlformats.org/officeDocument/2006/relationships" xmlns:m="http://schemas.openxmlformats.org/officeDocument/2006/math" xmlns:v="urn:schemas-microsoft-com:vml" xmlns:wp14="http://schemas.microsoft.com/office/word/2010/wordprocessingDrawing" xmlns:wp="http://schemas.openxmlformats.org/drawingml/2006/wordprocessingDrawing" xmlns:w10="urn:schemas-microsoft-com:office:word" xmlns:w="http://schemas.openxmlformats.org/wordprocessingml/2006/main" xmlns:w14="http://schemas.microsoft.com/office/word/2010/wordml" xmlns:w15="http://schemas.microsoft.com/office/word/2012/wordml" xmlns:wpg="http://schemas.microsoft.com/office/word/2010/wordprocessingGroup" xmlns:wpi="http://schemas.microsoft.com/office/word/2010/wordprocessingInk" xmlns:wne="http://schemas.microsoft.com/office/word/2006/wordml" xmlns:wps="http://schemas.microsoft.com/office/word/2010/wordprocessingShape" mc:Ignorable="w14 w15 wp14">
+<w:numbering xmlns:ve="http://schemas.openxmlformats.org/markup-compatibility/2006" xmlns:o="urn:schemas-microsoft-com:office:office" xmlns:r="http://schemas.openxmlformats.org/officeDocument/2006/relationships" xmlns:m="http://schemas.openxmlformats.org/officeDocument/2006/math" xmlns:v="urn:schemas-microsoft-com:vml" xmlns:wp="http://schemas.openxmlformats.org/drawingml/2006/wordprocessingDrawing" xmlns:w10="urn:schemas-microsoft-com:office:word" xmlns:w="http://schemas.openxmlformats.org/wordprocessingml/2006/main" xmlns:wne="http://schemas.microsoft.com/office/word/2006/wordml">
   <w:abstractNum w:abstractNumId="0">
     <w:nsid w:val="366E4B9D"/>
     <w:multiLevelType w:val="hybridMultilevel"/>
@@ -8383,7 +8746,7 @@
 </file>
 
 <file path=word/styles.xml><?xml version="1.0" encoding="utf-8"?>
-<w:styles xmlns:mc="http://schemas.openxmlformats.org/markup-compatibility/2006" xmlns:r="http://schemas.openxmlformats.org/officeDocument/2006/relationships" xmlns:w="http://schemas.openxmlformats.org/wordprocessingml/2006/main" xmlns:w14="http://schemas.microsoft.com/office/word/2010/wordml" xmlns:w15="http://schemas.microsoft.com/office/word/2012/wordml" mc:Ignorable="w14 w15">
+<w:styles xmlns:r="http://schemas.openxmlformats.org/officeDocument/2006/relationships" xmlns:w="http://schemas.openxmlformats.org/wordprocessingml/2006/main">
   <w:docDefaults>
     <w:rPrDefault>
       <w:rPr>
@@ -8399,378 +8762,144 @@
       </w:pPr>
     </w:pPrDefault>
   </w:docDefaults>
-  <w:latentStyles w:defLockedState="0" w:defUIPriority="99" w:defSemiHidden="0" w:defUnhideWhenUsed="0" w:defQFormat="0" w:count="371">
-    <w:lsdException w:name="Normal" w:uiPriority="0" w:qFormat="1"/>
-    <w:lsdException w:name="heading 1" w:uiPriority="9" w:qFormat="1"/>
-    <w:lsdException w:name="heading 2" w:semiHidden="1" w:uiPriority="9" w:unhideWhenUsed="1" w:qFormat="1"/>
-    <w:lsdException w:name="heading 3" w:semiHidden="1" w:uiPriority="9" w:unhideWhenUsed="1" w:qFormat="1"/>
-    <w:lsdException w:name="heading 4" w:semiHidden="1" w:uiPriority="9" w:unhideWhenUsed="1" w:qFormat="1"/>
-    <w:lsdException w:name="heading 5" w:semiHidden="1" w:uiPriority="9" w:unhideWhenUsed="1" w:qFormat="1"/>
-    <w:lsdException w:name="heading 6" w:semiHidden="1" w:uiPriority="9" w:unhideWhenUsed="1" w:qFormat="1"/>
-    <w:lsdException w:name="heading 7" w:semiHidden="1" w:uiPriority="9" w:unhideWhenUsed="1" w:qFormat="1"/>
-    <w:lsdException w:name="heading 8" w:semiHidden="1" w:uiPriority="9" w:unhideWhenUsed="1" w:qFormat="1"/>
-    <w:lsdException w:name="heading 9" w:semiHidden="1" w:uiPriority="9" w:unhideWhenUsed="1" w:qFormat="1"/>
-    <w:lsdException w:name="index 1" w:semiHidden="1" w:unhideWhenUsed="1"/>
-    <w:lsdException w:name="index 2" w:semiHidden="1" w:unhideWhenUsed="1"/>
-    <w:lsdException w:name="index 3" w:semiHidden="1" w:unhideWhenUsed="1"/>
-    <w:lsdException w:name="index 4" w:semiHidden="1" w:unhideWhenUsed="1"/>
-    <w:lsdException w:name="index 5" w:semiHidden="1" w:unhideWhenUsed="1"/>
-    <w:lsdException w:name="index 6" w:semiHidden="1" w:unhideWhenUsed="1"/>
-    <w:lsdException w:name="index 7" w:semiHidden="1" w:unhideWhenUsed="1"/>
-    <w:lsdException w:name="index 8" w:semiHidden="1" w:unhideWhenUsed="1"/>
-    <w:lsdException w:name="index 9" w:semiHidden="1" w:unhideWhenUsed="1"/>
-    <w:lsdException w:name="toc 1" w:semiHidden="1" w:uiPriority="39" w:unhideWhenUsed="1"/>
-    <w:lsdException w:name="toc 2" w:semiHidden="1" w:uiPriority="39" w:unhideWhenUsed="1"/>
-    <w:lsdException w:name="toc 3" w:semiHidden="1" w:uiPriority="39" w:unhideWhenUsed="1"/>
-    <w:lsdException w:name="toc 4" w:semiHidden="1" w:uiPriority="39" w:unhideWhenUsed="1"/>
-    <w:lsdException w:name="toc 5" w:semiHidden="1" w:uiPriority="39" w:unhideWhenUsed="1"/>
-    <w:lsdException w:name="toc 6" w:semiHidden="1" w:uiPriority="39" w:unhideWhenUsed="1"/>
-    <w:lsdException w:name="toc 7" w:semiHidden="1" w:uiPriority="39" w:unhideWhenUsed="1"/>
-    <w:lsdException w:name="toc 8" w:semiHidden="1" w:uiPriority="39" w:unhideWhenUsed="1"/>
-    <w:lsdException w:name="toc 9" w:semiHidden="1" w:uiPriority="39" w:unhideWhenUsed="1"/>
-    <w:lsdException w:name="Normal Indent" w:semiHidden="1" w:unhideWhenUsed="1"/>
-    <w:lsdException w:name="footnote text" w:semiHidden="1" w:unhideWhenUsed="1"/>
-    <w:lsdException w:name="annotation text" w:semiHidden="1" w:unhideWhenUsed="1"/>
-    <w:lsdException w:name="header" w:semiHidden="1" w:unhideWhenUsed="1"/>
-    <w:lsdException w:name="footer" w:semiHidden="1" w:unhideWhenUsed="1"/>
-    <w:lsdException w:name="index heading" w:semiHidden="1" w:unhideWhenUsed="1"/>
-    <w:lsdException w:name="caption" w:semiHidden="1" w:uiPriority="35" w:unhideWhenUsed="1" w:qFormat="1"/>
-    <w:lsdException w:name="table of figures" w:semiHidden="1" w:unhideWhenUsed="1"/>
-    <w:lsdException w:name="envelope address" w:semiHidden="1" w:unhideWhenUsed="1"/>
-    <w:lsdException w:name="envelope return" w:semiHidden="1" w:unhideWhenUsed="1"/>
-    <w:lsdException w:name="footnote reference" w:semiHidden="1" w:unhideWhenUsed="1"/>
-    <w:lsdException w:name="annotation reference" w:semiHidden="1" w:unhideWhenUsed="1"/>
-    <w:lsdException w:name="line number" w:semiHidden="1" w:unhideWhenUsed="1"/>
-    <w:lsdException w:name="page number" w:semiHidden="1" w:unhideWhenUsed="1"/>
-    <w:lsdException w:name="endnote reference" w:semiHidden="1" w:unhideWhenUsed="1"/>
-    <w:lsdException w:name="endnote text" w:semiHidden="1" w:unhideWhenUsed="1"/>
-    <w:lsdException w:name="table of authorities" w:semiHidden="1" w:unhideWhenUsed="1"/>
-    <w:lsdException w:name="macro" w:semiHidden="1" w:unhideWhenUsed="1"/>
-    <w:lsdException w:name="toa heading" w:semiHidden="1" w:unhideWhenUsed="1"/>
-    <w:lsdException w:name="List" w:semiHidden="1" w:unhideWhenUsed="1"/>
-    <w:lsdException w:name="List Bullet" w:semiHidden="1" w:unhideWhenUsed="1"/>
-    <w:lsdException w:name="List Number" w:semiHidden="1" w:unhideWhenUsed="1"/>
-    <w:lsdException w:name="List 2" w:semiHidden="1" w:unhideWhenUsed="1"/>
-    <w:lsdException w:name="List 3" w:semiHidden="1" w:unhideWhenUsed="1"/>
-    <w:lsdException w:name="List 4" w:semiHidden="1" w:unhideWhenUsed="1"/>
-    <w:lsdException w:name="List 5" w:semiHidden="1" w:unhideWhenUsed="1"/>
-    <w:lsdException w:name="List Bullet 2" w:semiHidden="1" w:unhideWhenUsed="1"/>
-    <w:lsdException w:name="List Bullet 3" w:semiHidden="1" w:unhideWhenUsed="1"/>
-    <w:lsdException w:name="List Bullet 4" w:semiHidden="1" w:unhideWhenUsed="1"/>
-    <w:lsdException w:name="List Bullet 5" w:semiHidden="1" w:unhideWhenUsed="1"/>
-    <w:lsdException w:name="List Number 2" w:semiHidden="1" w:unhideWhenUsed="1"/>
-    <w:lsdException w:name="List Number 3" w:semiHidden="1" w:unhideWhenUsed="1"/>
-    <w:lsdException w:name="List Number 4" w:semiHidden="1" w:unhideWhenUsed="1"/>
-    <w:lsdException w:name="List Number 5" w:semiHidden="1" w:unhideWhenUsed="1"/>
-    <w:lsdException w:name="Title" w:uiPriority="10" w:qFormat="1"/>
-    <w:lsdException w:name="Closing" w:semiHidden="1" w:unhideWhenUsed="1"/>
-    <w:lsdException w:name="Signature" w:semiHidden="1" w:unhideWhenUsed="1"/>
-    <w:lsdException w:name="Default Paragraph Font" w:semiHidden="1" w:uiPriority="1" w:unhideWhenUsed="1"/>
-    <w:lsdException w:name="Body Text" w:semiHidden="1" w:unhideWhenUsed="1"/>
-    <w:lsdException w:name="Body Text Indent" w:semiHidden="1" w:unhideWhenUsed="1"/>
-    <w:lsdException w:name="List Continue" w:semiHidden="1" w:unhideWhenUsed="1"/>
-    <w:lsdException w:name="List Continue 2" w:semiHidden="1" w:unhideWhenUsed="1"/>
-    <w:lsdException w:name="List Continue 3" w:semiHidden="1" w:unhideWhenUsed="1"/>
-    <w:lsdException w:name="List Continue 4" w:semiHidden="1" w:unhideWhenUsed="1"/>
-    <w:lsdException w:name="List Continue 5" w:semiHidden="1" w:unhideWhenUsed="1"/>
-    <w:lsdException w:name="Message Header" w:semiHidden="1" w:unhideWhenUsed="1"/>
-    <w:lsdException w:name="Subtitle" w:uiPriority="11" w:qFormat="1"/>
-    <w:lsdException w:name="Salutation" w:semiHidden="1" w:unhideWhenUsed="1"/>
-    <w:lsdException w:name="Date" w:semiHidden="1" w:unhideWhenUsed="1"/>
-    <w:lsdException w:name="Body Text First Indent" w:semiHidden="1" w:unhideWhenUsed="1"/>
-    <w:lsdException w:name="Body Text First Indent 2" w:semiHidden="1" w:unhideWhenUsed="1"/>
-    <w:lsdException w:name="Note Heading" w:semiHidden="1" w:unhideWhenUsed="1"/>
-    <w:lsdException w:name="Body Text 2" w:semiHidden="1" w:unhideWhenUsed="1"/>
-    <w:lsdException w:name="Body Text 3" w:semiHidden="1" w:unhideWhenUsed="1"/>
-    <w:lsdException w:name="Body Text Indent 2" w:semiHidden="1" w:unhideWhenUsed="1"/>
-    <w:lsdException w:name="Body Text Indent 3" w:semiHidden="1" w:unhideWhenUsed="1"/>
-    <w:lsdException w:name="Block Text" w:semiHidden="1" w:unhideWhenUsed="1"/>
-    <w:lsdException w:name="Hyperlink" w:semiHidden="1" w:unhideWhenUsed="1"/>
-    <w:lsdException w:name="FollowedHyperlink" w:semiHidden="1" w:unhideWhenUsed="1"/>
-    <w:lsdException w:name="Strong" w:uiPriority="22" w:qFormat="1"/>
-    <w:lsdException w:name="Emphasis" w:uiPriority="20" w:qFormat="1"/>
-    <w:lsdException w:name="Document Map" w:semiHidden="1" w:unhideWhenUsed="1"/>
-    <w:lsdException w:name="Plain Text" w:semiHidden="1" w:unhideWhenUsed="1"/>
-    <w:lsdException w:name="E-mail Signature" w:semiHidden="1" w:unhideWhenUsed="1"/>
-    <w:lsdException w:name="HTML Top of Form" w:semiHidden="1" w:unhideWhenUsed="1"/>
-    <w:lsdException w:name="HTML Bottom of Form" w:semiHidden="1" w:unhideWhenUsed="1"/>
-    <w:lsdException w:name="Normal (Web)" w:semiHidden="1" w:unhideWhenUsed="1"/>
-    <w:lsdException w:name="HTML Acronym" w:semiHidden="1" w:unhideWhenUsed="1"/>
-    <w:lsdException w:name="HTML Address" w:semiHidden="1" w:unhideWhenUsed="1"/>
-    <w:lsdException w:name="HTML Cite" w:semiHidden="1" w:unhideWhenUsed="1"/>
-    <w:lsdException w:name="HTML Code" w:semiHidden="1" w:unhideWhenUsed="1"/>
-    <w:lsdException w:name="HTML Definition" w:semiHidden="1" w:unhideWhenUsed="1"/>
-    <w:lsdException w:name="HTML Keyboard" w:semiHidden="1" w:unhideWhenUsed="1"/>
-    <w:lsdException w:name="HTML Preformatted" w:semiHidden="1" w:unhideWhenUsed="1"/>
-    <w:lsdException w:name="HTML Sample" w:semiHidden="1" w:unhideWhenUsed="1"/>
-    <w:lsdException w:name="HTML Typewriter" w:semiHidden="1" w:unhideWhenUsed="1"/>
-    <w:lsdException w:name="HTML Variable" w:semiHidden="1" w:unhideWhenUsed="1"/>
-    <w:lsdException w:name="Normal Table" w:semiHidden="1" w:unhideWhenUsed="1"/>
-    <w:lsdException w:name="annotation subject" w:semiHidden="1" w:unhideWhenUsed="1"/>
-    <w:lsdException w:name="No List" w:semiHidden="1" w:unhideWhenUsed="1"/>
-    <w:lsdException w:name="Outline List 1" w:semiHidden="1" w:unhideWhenUsed="1"/>
-    <w:lsdException w:name="Outline List 2" w:semiHidden="1" w:unhideWhenUsed="1"/>
-    <w:lsdException w:name="Outline List 3" w:semiHidden="1" w:unhideWhenUsed="1"/>
-    <w:lsdException w:name="Table Simple 1" w:semiHidden="1" w:unhideWhenUsed="1"/>
-    <w:lsdException w:name="Table Simple 2" w:semiHidden="1" w:unhideWhenUsed="1"/>
-    <w:lsdException w:name="Table Simple 3" w:semiHidden="1" w:unhideWhenUsed="1"/>
-    <w:lsdException w:name="Table Classic 1" w:semiHidden="1" w:unhideWhenUsed="1"/>
-    <w:lsdException w:name="Table Classic 2" w:semiHidden="1" w:unhideWhenUsed="1"/>
-    <w:lsdException w:name="Table Classic 3" w:semiHidden="1" w:unhideWhenUsed="1"/>
-    <w:lsdException w:name="Table Classic 4" w:semiHidden="1" w:unhideWhenUsed="1"/>
-    <w:lsdException w:name="Table Colorful 1" w:semiHidden="1" w:unhideWhenUsed="1"/>
-    <w:lsdException w:name="Table Colorful 2" w:semiHidden="1" w:unhideWhenUsed="1"/>
-    <w:lsdException w:name="Table Colorful 3" w:semiHidden="1" w:unhideWhenUsed="1"/>
-    <w:lsdException w:name="Table Columns 1" w:semiHidden="1" w:unhideWhenUsed="1"/>
-    <w:lsdException w:name="Table Columns 2" w:semiHidden="1" w:unhideWhenUsed="1"/>
-    <w:lsdException w:name="Table Columns 3" w:semiHidden="1" w:unhideWhenUsed="1"/>
-    <w:lsdException w:name="Table Columns 4" w:semiHidden="1" w:unhideWhenUsed="1"/>
-    <w:lsdException w:name="Table Columns 5" w:semiHidden="1" w:unhideWhenUsed="1"/>
-    <w:lsdException w:name="Table Grid 1" w:semiHidden="1" w:unhideWhenUsed="1"/>
-    <w:lsdException w:name="Table Grid 2" w:semiHidden="1" w:unhideWhenUsed="1"/>
-    <w:lsdException w:name="Table Grid 3" w:semiHidden="1" w:unhideWhenUsed="1"/>
-    <w:lsdException w:name="Table Grid 4" w:semiHidden="1" w:unhideWhenUsed="1"/>
-    <w:lsdException w:name="Table Grid 5" w:semiHidden="1" w:unhideWhenUsed="1"/>
-    <w:lsdException w:name="Table Grid 6" w:semiHidden="1" w:unhideWhenUsed="1"/>
-    <w:lsdException w:name="Table Grid 7" w:semiHidden="1" w:unhideWhenUsed="1"/>
-    <w:lsdException w:name="Table Grid 8" w:semiHidden="1" w:unhideWhenUsed="1"/>
-    <w:lsdException w:name="Table List 1" w:semiHidden="1" w:unhideWhenUsed="1"/>
-    <w:lsdException w:name="Table List 2" w:semiHidden="1" w:unhideWhenUsed="1"/>
-    <w:lsdException w:name="Table List 3" w:semiHidden="1" w:unhideWhenUsed="1"/>
-    <w:lsdException w:name="Table List 4" w:semiHidden="1" w:unhideWhenUsed="1"/>
-    <w:lsdException w:name="Table List 5" w:semiHidden="1" w:unhideWhenUsed="1"/>
-    <w:lsdException w:name="Table List 6" w:semiHidden="1" w:unhideWhenUsed="1"/>
-    <w:lsdException w:name="Table List 7" w:semiHidden="1" w:unhideWhenUsed="1"/>
-    <w:lsdException w:name="Table List 8" w:semiHidden="1" w:unhideWhenUsed="1"/>
-    <w:lsdException w:name="Table 3D effects 1" w:semiHidden="1" w:unhideWhenUsed="1"/>
-    <w:lsdException w:name="Table 3D effects 2" w:semiHidden="1" w:unhideWhenUsed="1"/>
-    <w:lsdException w:name="Table 3D effects 3" w:semiHidden="1" w:unhideWhenUsed="1"/>
-    <w:lsdException w:name="Table Contemporary" w:semiHidden="1" w:unhideWhenUsed="1"/>
-    <w:lsdException w:name="Table Elegant" w:semiHidden="1" w:unhideWhenUsed="1"/>
-    <w:lsdException w:name="Table Professional" w:semiHidden="1" w:unhideWhenUsed="1"/>
-    <w:lsdException w:name="Table Subtle 1" w:semiHidden="1" w:unhideWhenUsed="1"/>
-    <w:lsdException w:name="Table Subtle 2" w:semiHidden="1" w:unhideWhenUsed="1"/>
-    <w:lsdException w:name="Table Web 1" w:semiHidden="1" w:unhideWhenUsed="1"/>
-    <w:lsdException w:name="Table Web 2" w:semiHidden="1" w:unhideWhenUsed="1"/>
-    <w:lsdException w:name="Table Web 3" w:semiHidden="1" w:unhideWhenUsed="1"/>
-    <w:lsdException w:name="Balloon Text" w:semiHidden="1" w:unhideWhenUsed="1"/>
-    <w:lsdException w:name="Table Grid" w:uiPriority="59"/>
-    <w:lsdException w:name="Table Theme" w:semiHidden="1" w:unhideWhenUsed="1"/>
-    <w:lsdException w:name="Placeholder Text" w:semiHidden="1"/>
-    <w:lsdException w:name="No Spacing" w:uiPriority="1" w:qFormat="1"/>
-    <w:lsdException w:name="Light Shading" w:uiPriority="60"/>
-    <w:lsdException w:name="Light List" w:uiPriority="61"/>
-    <w:lsdException w:name="Light Grid" w:uiPriority="62"/>
-    <w:lsdException w:name="Medium Shading 1" w:uiPriority="63"/>
-    <w:lsdException w:name="Medium Shading 2" w:uiPriority="64"/>
-    <w:lsdException w:name="Medium List 1" w:uiPriority="65"/>
-    <w:lsdException w:name="Medium List 2" w:uiPriority="66"/>
-    <w:lsdException w:name="Medium Grid 1" w:uiPriority="67"/>
-    <w:lsdException w:name="Medium Grid 2" w:uiPriority="68"/>
-    <w:lsdException w:name="Medium Grid 3" w:uiPriority="69"/>
-    <w:lsdException w:name="Dark List" w:uiPriority="70"/>
-    <w:lsdException w:name="Colorful Shading" w:uiPriority="71"/>
-    <w:lsdException w:name="Colorful List" w:uiPriority="72"/>
-    <w:lsdException w:name="Colorful Grid" w:uiPriority="73"/>
-    <w:lsdException w:name="Light Shading Accent 1" w:uiPriority="60"/>
-    <w:lsdException w:name="Light List Accent 1" w:uiPriority="61"/>
-    <w:lsdException w:name="Light Grid Accent 1" w:uiPriority="62"/>
-    <w:lsdException w:name="Medium Shading 1 Accent 1" w:uiPriority="63"/>
-    <w:lsdException w:name="Medium Shading 2 Accent 1" w:uiPriority="64"/>
-    <w:lsdException w:name="Medium List 1 Accent 1" w:uiPriority="65"/>
-    <w:lsdException w:name="Revision" w:semiHidden="1"/>
-    <w:lsdException w:name="List Paragraph" w:uiPriority="34" w:qFormat="1"/>
-    <w:lsdException w:name="Quote" w:uiPriority="29" w:qFormat="1"/>
-    <w:lsdException w:name="Intense Quote" w:uiPriority="30" w:qFormat="1"/>
-    <w:lsdException w:name="Medium List 2 Accent 1" w:uiPriority="66"/>
-    <w:lsdException w:name="Medium Grid 1 Accent 1" w:uiPriority="67"/>
-    <w:lsdException w:name="Medium Grid 2 Accent 1" w:uiPriority="68"/>
-    <w:lsdException w:name="Medium Grid 3 Accent 1" w:uiPriority="69"/>
-    <w:lsdException w:name="Dark List Accent 1" w:uiPriority="70"/>
-    <w:lsdException w:name="Colorful Shading Accent 1" w:uiPriority="71"/>
-    <w:lsdException w:name="Colorful List Accent 1" w:uiPriority="72"/>
-    <w:lsdException w:name="Colorful Grid Accent 1" w:uiPriority="73"/>
-    <w:lsdException w:name="Light Shading Accent 2" w:uiPriority="60"/>
-    <w:lsdException w:name="Light List Accent 2" w:uiPriority="61"/>
-    <w:lsdException w:name="Light Grid Accent 2" w:uiPriority="62"/>
-    <w:lsdException w:name="Medium Shading 1 Accent 2" w:uiPriority="63"/>
-    <w:lsdException w:name="Medium Shading 2 Accent 2" w:uiPriority="64"/>
-    <w:lsdException w:name="Medium List 1 Accent 2" w:uiPriority="65"/>
-    <w:lsdException w:name="Medium List 2 Accent 2" w:uiPriority="66"/>
-    <w:lsdException w:name="Medium Grid 1 Accent 2" w:uiPriority="67"/>
-    <w:lsdException w:name="Medium Grid 2 Accent 2" w:uiPriority="68"/>
-    <w:lsdException w:name="Medium Grid 3 Accent 2" w:uiPriority="69"/>
-    <w:lsdException w:name="Dark List Accent 2" w:uiPriority="70"/>
-    <w:lsdException w:name="Colorful Shading Accent 2" w:uiPriority="71"/>
-    <w:lsdException w:name="Colorful List Accent 2" w:uiPriority="72"/>
-    <w:lsdException w:name="Colorful Grid Accent 2" w:uiPriority="73"/>
-    <w:lsdException w:name="Light Shading Accent 3" w:uiPriority="60"/>
-    <w:lsdException w:name="Light List Accent 3" w:uiPriority="61"/>
-    <w:lsdException w:name="Light Grid Accent 3" w:uiPriority="62"/>
-    <w:lsdException w:name="Medium Shading 1 Accent 3" w:uiPriority="63"/>
-    <w:lsdException w:name="Medium Shading 2 Accent 3" w:uiPriority="64"/>
-    <w:lsdException w:name="Medium List 1 Accent 3" w:uiPriority="65"/>
-    <w:lsdException w:name="Medium List 2 Accent 3" w:uiPriority="66"/>
-    <w:lsdException w:name="Medium Grid 1 Accent 3" w:uiPriority="67"/>
-    <w:lsdException w:name="Medium Grid 2 Accent 3" w:uiPriority="68"/>
-    <w:lsdException w:name="Medium Grid 3 Accent 3" w:uiPriority="69"/>
-    <w:lsdException w:name="Dark List Accent 3" w:uiPriority="70"/>
-    <w:lsdException w:name="Colorful Shading Accent 3" w:uiPriority="71"/>
-    <w:lsdException w:name="Colorful List Accent 3" w:uiPriority="72"/>
-    <w:lsdException w:name="Colorful Grid Accent 3" w:uiPriority="73"/>
-    <w:lsdException w:name="Light Shading Accent 4" w:uiPriority="60"/>
-    <w:lsdException w:name="Light List Accent 4" w:uiPriority="61"/>
-    <w:lsdException w:name="Light Grid Accent 4" w:uiPriority="62"/>
-    <w:lsdException w:name="Medium Shading 1 Accent 4" w:uiPriority="63"/>
-    <w:lsdException w:name="Medium Shading 2 Accent 4" w:uiPriority="64"/>
-    <w:lsdException w:name="Medium List 1 Accent 4" w:uiPriority="65"/>
-    <w:lsdException w:name="Medium List 2 Accent 4" w:uiPriority="66"/>
-    <w:lsdException w:name="Medium Grid 1 Accent 4" w:uiPriority="67"/>
-    <w:lsdException w:name="Medium Grid 2 Accent 4" w:uiPriority="68"/>
-    <w:lsdException w:name="Medium Grid 3 Accent 4" w:uiPriority="69"/>
-    <w:lsdException w:name="Dark List Accent 4" w:uiPriority="70"/>
-    <w:lsdException w:name="Colorful Shading Accent 4" w:uiPriority="71"/>
-    <w:lsdException w:name="Colorful List Accent 4" w:uiPriority="72"/>
-    <w:lsdException w:name="Colorful Grid Accent 4" w:uiPriority="73"/>
-    <w:lsdException w:name="Light Shading Accent 5" w:uiPriority="60"/>
-    <w:lsdException w:name="Light List Accent 5" w:uiPriority="61"/>
-    <w:lsdException w:name="Light Grid Accent 5" w:uiPriority="62"/>
-    <w:lsdException w:name="Medium Shading 1 Accent 5" w:uiPriority="63"/>
-    <w:lsdException w:name="Medium Shading 2 Accent 5" w:uiPriority="64"/>
-    <w:lsdException w:name="Medium List 1 Accent 5" w:uiPriority="65"/>
-    <w:lsdException w:name="Medium List 2 Accent 5" w:uiPriority="66"/>
-    <w:lsdException w:name="Medium Grid 1 Accent 5" w:uiPriority="67"/>
-    <w:lsdException w:name="Medium Grid 2 Accent 5" w:uiPriority="68"/>
-    <w:lsdException w:name="Medium Grid 3 Accent 5" w:uiPriority="69"/>
-    <w:lsdException w:name="Dark List Accent 5" w:uiPriority="70"/>
-    <w:lsdException w:name="Colorful Shading Accent 5" w:uiPriority="71"/>
-    <w:lsdException w:name="Colorful List Accent 5" w:uiPriority="72"/>
-    <w:lsdException w:name="Colorful Grid Accent 5" w:uiPriority="73"/>
-    <w:lsdException w:name="Light Shading Accent 6" w:uiPriority="60"/>
-    <w:lsdException w:name="Light List Accent 6" w:uiPriority="61"/>
-    <w:lsdException w:name="Light Grid Accent 6" w:uiPriority="62"/>
-    <w:lsdException w:name="Medium Shading 1 Accent 6" w:uiPriority="63"/>
-    <w:lsdException w:name="Medium Shading 2 Accent 6" w:uiPriority="64"/>
-    <w:lsdException w:name="Medium List 1 Accent 6" w:uiPriority="65"/>
-    <w:lsdException w:name="Medium List 2 Accent 6" w:uiPriority="66"/>
-    <w:lsdException w:name="Medium Grid 1 Accent 6" w:uiPriority="67"/>
-    <w:lsdException w:name="Medium Grid 2 Accent 6" w:uiPriority="68"/>
-    <w:lsdException w:name="Medium Grid 3 Accent 6" w:uiPriority="69"/>
-    <w:lsdException w:name="Dark List Accent 6" w:uiPriority="70"/>
-    <w:lsdException w:name="Colorful Shading Accent 6" w:uiPriority="71"/>
-    <w:lsdException w:name="Colorful List Accent 6" w:uiPriority="72"/>
-    <w:lsdException w:name="Colorful Grid Accent 6" w:uiPriority="73"/>
-    <w:lsdException w:name="Subtle Emphasis" w:uiPriority="19" w:qFormat="1"/>
-    <w:lsdException w:name="Intense Emphasis" w:uiPriority="21" w:qFormat="1"/>
-    <w:lsdException w:name="Subtle Reference" w:uiPriority="31" w:qFormat="1"/>
-    <w:lsdException w:name="Intense Reference" w:uiPriority="32" w:qFormat="1"/>
-    <w:lsdException w:name="Book Title" w:uiPriority="33" w:qFormat="1"/>
-    <w:lsdException w:name="Bibliography" w:semiHidden="1" w:uiPriority="37" w:unhideWhenUsed="1"/>
-    <w:lsdException w:name="TOC Heading" w:semiHidden="1" w:uiPriority="39" w:unhideWhenUsed="1" w:qFormat="1"/>
-    <w:lsdException w:name="Plain Table 1" w:uiPriority="41"/>
-    <w:lsdException w:name="Plain Table 2" w:uiPriority="42"/>
-    <w:lsdException w:name="Plain Table 3" w:uiPriority="43"/>
-    <w:lsdException w:name="Plain Table 4" w:uiPriority="44"/>
-    <w:lsdException w:name="Plain Table 5" w:uiPriority="45"/>
-    <w:lsdException w:name="Grid Table Light" w:uiPriority="40"/>
-    <w:lsdException w:name="Grid Table 1 Light" w:uiPriority="46"/>
-    <w:lsdException w:name="Grid Table 2" w:uiPriority="47"/>
-    <w:lsdException w:name="Grid Table 3" w:uiPriority="48"/>
-    <w:lsdException w:name="Grid Table 4" w:uiPriority="49"/>
-    <w:lsdException w:name="Grid Table 5 Dark" w:uiPriority="50"/>
-    <w:lsdException w:name="Grid Table 6 Colorful" w:uiPriority="51"/>
-    <w:lsdException w:name="Grid Table 7 Colorful" w:uiPriority="52"/>
-    <w:lsdException w:name="Grid Table 1 Light Accent 1" w:uiPriority="46"/>
-    <w:lsdException w:name="Grid Table 2 Accent 1" w:uiPriority="47"/>
-    <w:lsdException w:name="Grid Table 3 Accent 1" w:uiPriority="48"/>
-    <w:lsdException w:name="Grid Table 4 Accent 1" w:uiPriority="49"/>
-    <w:lsdException w:name="Grid Table 5 Dark Accent 1" w:uiPriority="50"/>
-    <w:lsdException w:name="Grid Table 6 Colorful Accent 1" w:uiPriority="51"/>
-    <w:lsdException w:name="Grid Table 7 Colorful Accent 1" w:uiPriority="52"/>
-    <w:lsdException w:name="Grid Table 1 Light Accent 2" w:uiPriority="46"/>
-    <w:lsdException w:name="Grid Table 2 Accent 2" w:uiPriority="47"/>
-    <w:lsdException w:name="Grid Table 3 Accent 2" w:uiPriority="48"/>
-    <w:lsdException w:name="Grid Table 4 Accent 2" w:uiPriority="49"/>
-    <w:lsdException w:name="Grid Table 5 Dark Accent 2" w:uiPriority="50"/>
-    <w:lsdException w:name="Grid Table 6 Colorful Accent 2" w:uiPriority="51"/>
-    <w:lsdException w:name="Grid Table 7 Colorful Accent 2" w:uiPriority="52"/>
-    <w:lsdException w:name="Grid Table 1 Light Accent 3" w:uiPriority="46"/>
-    <w:lsdException w:name="Grid Table 2 Accent 3" w:uiPriority="47"/>
-    <w:lsdException w:name="Grid Table 3 Accent 3" w:uiPriority="48"/>
-    <w:lsdException w:name="Grid Table 4 Accent 3" w:uiPriority="49"/>
-    <w:lsdException w:name="Grid Table 5 Dark Accent 3" w:uiPriority="50"/>
-    <w:lsdException w:name="Grid Table 6 Colorful Accent 3" w:uiPriority="51"/>
-    <w:lsdException w:name="Grid Table 7 Colorful Accent 3" w:uiPriority="52"/>
-    <w:lsdException w:name="Grid Table 1 Light Accent 4" w:uiPriority="46"/>
-    <w:lsdException w:name="Grid Table 2 Accent 4" w:uiPriority="47"/>
-    <w:lsdException w:name="Grid Table 3 Accent 4" w:uiPriority="48"/>
-    <w:lsdException w:name="Grid Table 4 Accent 4" w:uiPriority="49"/>
-    <w:lsdException w:name="Grid Table 5 Dark Accent 4" w:uiPriority="50"/>
-    <w:lsdException w:name="Grid Table 6 Colorful Accent 4" w:uiPriority="51"/>
-    <w:lsdException w:name="Grid Table 7 Colorful Accent 4" w:uiPriority="52"/>
-    <w:lsdException w:name="Grid Table 1 Light Accent 5" w:uiPriority="46"/>
-    <w:lsdException w:name="Grid Table 2 Accent 5" w:uiPriority="47"/>
-    <w:lsdException w:name="Grid Table 3 Accent 5" w:uiPriority="48"/>
-    <w:lsdException w:name="Grid Table 4 Accent 5" w:uiPriority="49"/>
-    <w:lsdException w:name="Grid Table 5 Dark Accent 5" w:uiPriority="50"/>
-    <w:lsdException w:name="Grid Table 6 Colorful Accent 5" w:uiPriority="51"/>
-    <w:lsdException w:name="Grid Table 7 Colorful Accent 5" w:uiPriority="52"/>
-    <w:lsdException w:name="Grid Table 1 Light Accent 6" w:uiPriority="46"/>
-    <w:lsdException w:name="Grid Table 2 Accent 6" w:uiPriority="47"/>
-    <w:lsdException w:name="Grid Table 3 Accent 6" w:uiPriority="48"/>
-    <w:lsdException w:name="Grid Table 4 Accent 6" w:uiPriority="49"/>
-    <w:lsdException w:name="Grid Table 5 Dark Accent 6" w:uiPriority="50"/>
-    <w:lsdException w:name="Grid Table 6 Colorful Accent 6" w:uiPriority="51"/>
-    <w:lsdException w:name="Grid Table 7 Colorful Accent 6" w:uiPriority="52"/>
-    <w:lsdException w:name="List Table 1 Light" w:uiPriority="46"/>
-    <w:lsdException w:name="List Table 2" w:uiPriority="47"/>
-    <w:lsdException w:name="List Table 3" w:uiPriority="48"/>
-    <w:lsdException w:name="List Table 4" w:uiPriority="49"/>
-    <w:lsdException w:name="List Table 5 Dark" w:uiPriority="50"/>
-    <w:lsdException w:name="List Table 6 Colorful" w:uiPriority="51"/>
-    <w:lsdException w:name="List Table 7 Colorful" w:uiPriority="52"/>
-    <w:lsdException w:name="List Table 1 Light Accent 1" w:uiPriority="46"/>
-    <w:lsdException w:name="List Table 2 Accent 1" w:uiPriority="47"/>
-    <w:lsdException w:name="List Table 3 Accent 1" w:uiPriority="48"/>
-    <w:lsdException w:name="List Table 4 Accent 1" w:uiPriority="49"/>
-    <w:lsdException w:name="List Table 5 Dark Accent 1" w:uiPriority="50"/>
-    <w:lsdException w:name="List Table 6 Colorful Accent 1" w:uiPriority="51"/>
-    <w:lsdException w:name="List Table 7 Colorful Accent 1" w:uiPriority="52"/>
-    <w:lsdException w:name="List Table 1 Light Accent 2" w:uiPriority="46"/>
-    <w:lsdException w:name="List Table 2 Accent 2" w:uiPriority="47"/>
-    <w:lsdException w:name="List Table 3 Accent 2" w:uiPriority="48"/>
-    <w:lsdException w:name="List Table 4 Accent 2" w:uiPriority="49"/>
-    <w:lsdException w:name="List Table 5 Dark Accent 2" w:uiPriority="50"/>
-    <w:lsdException w:name="List Table 6 Colorful Accent 2" w:uiPriority="51"/>
-    <w:lsdException w:name="List Table 7 Colorful Accent 2" w:uiPriority="52"/>
-    <w:lsdException w:name="List Table 1 Light Accent 3" w:uiPriority="46"/>
-    <w:lsdException w:name="List Table 2 Accent 3" w:uiPriority="47"/>
-    <w:lsdException w:name="List Table 3 Accent 3" w:uiPriority="48"/>
-    <w:lsdException w:name="List Table 4 Accent 3" w:uiPriority="49"/>
-    <w:lsdException w:name="List Table 5 Dark Accent 3" w:uiPriority="50"/>
-    <w:lsdException w:name="List Table 6 Colorful Accent 3" w:uiPriority="51"/>
-    <w:lsdException w:name="List Table 7 Colorful Accent 3" w:uiPriority="52"/>
-    <w:lsdException w:name="List Table 1 Light Accent 4" w:uiPriority="46"/>
-    <w:lsdException w:name="List Table 2 Accent 4" w:uiPriority="47"/>
-    <w:lsdException w:name="List Table 3 Accent 4" w:uiPriority="48"/>
-    <w:lsdException w:name="List Table 4 Accent 4" w:uiPriority="49"/>
-    <w:lsdException w:name="List Table 5 Dark Accent 4" w:uiPriority="50"/>
-    <w:lsdException w:name="List Table 6 Colorful Accent 4" w:uiPriority="51"/>
-    <w:lsdException w:name="List Table 7 Colorful Accent 4" w:uiPriority="52"/>
-    <w:lsdException w:name="List Table 1 Light Accent 5" w:uiPriority="46"/>
-    <w:lsdException w:name="List Table 2 Accent 5" w:uiPriority="47"/>
-    <w:lsdException w:name="List Table 3 Accent 5" w:uiPriority="48"/>
-    <w:lsdException w:name="List Table 4 Accent 5" w:uiPriority="49"/>
-    <w:lsdException w:name="List Table 5 Dark Accent 5" w:uiPriority="50"/>
-    <w:lsdException w:name="List Table 6 Colorful Accent 5" w:uiPriority="51"/>
-    <w:lsdException w:name="List Table 7 Colorful Accent 5" w:uiPriority="52"/>
-    <w:lsdException w:name="List Table 1 Light Accent 6" w:uiPriority="46"/>
-    <w:lsdException w:name="List Table 2 Accent 6" w:uiPriority="47"/>
-    <w:lsdException w:name="List Table 3 Accent 6" w:uiPriority="48"/>
-    <w:lsdException w:name="List Table 4 Accent 6" w:uiPriority="49"/>
-    <w:lsdException w:name="List Table 5 Dark Accent 6" w:uiPriority="50"/>
-    <w:lsdException w:name="List Table 6 Colorful Accent 6" w:uiPriority="51"/>
-    <w:lsdException w:name="List Table 7 Colorful Accent 6" w:uiPriority="52"/>
+  <w:latentStyles w:defLockedState="0" w:defUIPriority="99" w:defSemiHidden="1" w:defUnhideWhenUsed="1" w:defQFormat="0" w:count="267">
+    <w:lsdException w:name="Normal" w:semiHidden="0" w:uiPriority="0" w:unhideWhenUsed="0" w:qFormat="1"/>
+    <w:lsdException w:name="heading 1" w:semiHidden="0" w:uiPriority="9" w:unhideWhenUsed="0" w:qFormat="1"/>
+    <w:lsdException w:name="heading 2" w:uiPriority="9" w:qFormat="1"/>
+    <w:lsdException w:name="heading 3" w:uiPriority="9" w:qFormat="1"/>
+    <w:lsdException w:name="heading 4" w:uiPriority="9" w:qFormat="1"/>
+    <w:lsdException w:name="heading 5" w:uiPriority="9" w:qFormat="1"/>
+    <w:lsdException w:name="heading 6" w:uiPriority="9" w:qFormat="1"/>
+    <w:lsdException w:name="heading 7" w:uiPriority="9" w:qFormat="1"/>
+    <w:lsdException w:name="heading 8" w:uiPriority="9" w:qFormat="1"/>
+    <w:lsdException w:name="heading 9" w:uiPriority="9" w:qFormat="1"/>
+    <w:lsdException w:name="toc 1" w:uiPriority="39"/>
+    <w:lsdException w:name="toc 2" w:uiPriority="39"/>
+    <w:lsdException w:name="toc 3" w:uiPriority="39"/>
+    <w:lsdException w:name="toc 4" w:uiPriority="39"/>
+    <w:lsdException w:name="toc 5" w:uiPriority="39"/>
+    <w:lsdException w:name="toc 6" w:uiPriority="39"/>
+    <w:lsdException w:name="toc 7" w:uiPriority="39"/>
+    <w:lsdException w:name="toc 8" w:uiPriority="39"/>
+    <w:lsdException w:name="toc 9" w:uiPriority="39"/>
+    <w:lsdException w:name="caption" w:uiPriority="35" w:qFormat="1"/>
+    <w:lsdException w:name="Title" w:semiHidden="0" w:uiPriority="10" w:unhideWhenUsed="0" w:qFormat="1"/>
+    <w:lsdException w:name="Default Paragraph Font" w:uiPriority="1"/>
+    <w:lsdException w:name="Subtitle" w:semiHidden="0" w:uiPriority="11" w:unhideWhenUsed="0" w:qFormat="1"/>
+    <w:lsdException w:name="Strong" w:semiHidden="0" w:uiPriority="22" w:unhideWhenUsed="0" w:qFormat="1"/>
+    <w:lsdException w:name="Emphasis" w:semiHidden="0" w:uiPriority="20" w:unhideWhenUsed="0" w:qFormat="1"/>
+    <w:lsdException w:name="Table Grid" w:semiHidden="0" w:uiPriority="59" w:unhideWhenUsed="0"/>
+    <w:lsdException w:name="Placeholder Text" w:unhideWhenUsed="0"/>
+    <w:lsdException w:name="No Spacing" w:semiHidden="0" w:uiPriority="1" w:unhideWhenUsed="0" w:qFormat="1"/>
+    <w:lsdException w:name="Light Shading" w:semiHidden="0" w:uiPriority="60" w:unhideWhenUsed="0"/>
+    <w:lsdException w:name="Light List" w:semiHidden="0" w:uiPriority="61" w:unhideWhenUsed="0"/>
+    <w:lsdException w:name="Light Grid" w:semiHidden="0" w:uiPriority="62" w:unhideWhenUsed="0"/>
+    <w:lsdException w:name="Medium Shading 1" w:semiHidden="0" w:uiPriority="63" w:unhideWhenUsed="0"/>
+    <w:lsdException w:name="Medium Shading 2" w:semiHidden="0" w:uiPriority="64" w:unhideWhenUsed="0"/>
+    <w:lsdException w:name="Medium List 1" w:semiHidden="0" w:uiPriority="65" w:unhideWhenUsed="0"/>
+    <w:lsdException w:name="Medium List 2" w:semiHidden="0" w:uiPriority="66" w:unhideWhenUsed="0"/>
+    <w:lsdException w:name="Medium Grid 1" w:semiHidden="0" w:uiPriority="67" w:unhideWhenUsed="0"/>
+    <w:lsdException w:name="Medium Grid 2" w:semiHidden="0" w:uiPriority="68" w:unhideWhenUsed="0"/>
+    <w:lsdException w:name="Medium Grid 3" w:semiHidden="0" w:uiPriority="69" w:unhideWhenUsed="0"/>
+    <w:lsdException w:name="Dark List" w:semiHidden="0" w:uiPriority="70" w:unhideWhenUsed="0"/>
+    <w:lsdException w:name="Colorful Shading" w:semiHidden="0" w:uiPriority="71" w:unhideWhenUsed="0"/>
+    <w:lsdException w:name="Colorful List" w:semiHidden="0" w:uiPriority="72" w:unhideWhenUsed="0"/>
+    <w:lsdException w:name="Colorful Grid" w:semiHidden="0" w:uiPriority="73" w:unhideWhenUsed="0"/>
+    <w:lsdException w:name="Light Shading Accent 1" w:semiHidden="0" w:uiPriority="60" w:unhideWhenUsed="0"/>
+    <w:lsdException w:name="Light List Accent 1" w:semiHidden="0" w:uiPriority="61" w:unhideWhenUsed="0"/>
+    <w:lsdException w:name="Light Grid Accent 1" w:semiHidden="0" w:uiPriority="62" w:unhideWhenUsed="0"/>
+    <w:lsdException w:name="Medium Shading 1 Accent 1" w:semiHidden="0" w:uiPriority="63" w:unhideWhenUsed="0"/>
+    <w:lsdException w:name="Medium Shading 2 Accent 1" w:semiHidden="0" w:uiPriority="64" w:unhideWhenUsed="0"/>
+    <w:lsdException w:name="Medium List 1 Accent 1" w:semiHidden="0" w:uiPriority="65" w:unhideWhenUsed="0"/>
+    <w:lsdException w:name="Revision" w:unhideWhenUsed="0"/>
+    <w:lsdException w:name="List Paragraph" w:semiHidden="0" w:uiPriority="34" w:unhideWhenUsed="0" w:qFormat="1"/>
+    <w:lsdException w:name="Quote" w:semiHidden="0" w:uiPriority="29" w:unhideWhenUsed="0" w:qFormat="1"/>
+    <w:lsdException w:name="Intense Quote" w:semiHidden="0" w:uiPriority="30" w:unhideWhenUsed="0" w:qFormat="1"/>
+    <w:lsdException w:name="Medium List 2 Accent 1" w:semiHidden="0" w:uiPriority="66" w:unhideWhenUsed="0"/>
+    <w:lsdException w:name="Medium Grid 1 Accent 1" w:semiHidden="0" w:uiPriority="67" w:unhideWhenUsed="0"/>
+    <w:lsdException w:name="Medium Grid 2 Accent 1" w:semiHidden="0" w:uiPriority="68" w:unhideWhenUsed="0"/>
+    <w:lsdException w:name="Medium Grid 3 Accent 1" w:semiHidden="0" w:uiPriority="69" w:unhideWhenUsed="0"/>
+    <w:lsdException w:name="Dark List Accent 1" w:semiHidden="0" w:uiPriority="70" w:unhideWhenUsed="0"/>
+    <w:lsdException w:name="Colorful Shading Accent 1" w:semiHidden="0" w:uiPriority="71" w:unhideWhenUsed="0"/>
+    <w:lsdException w:name="Colorful List Accent 1" w:semiHidden="0" w:uiPriority="72" w:unhideWhenUsed="0"/>
+    <w:lsdException w:name="Colorful Grid Accent 1" w:semiHidden="0" w:uiPriority="73" w:unhideWhenUsed="0"/>
+    <w:lsdException w:name="Light Shading Accent 2" w:semiHidden="0" w:uiPriority="60" w:unhideWhenUsed="0"/>
+    <w:lsdException w:name="Light List Accent 2" w:semiHidden="0" w:uiPriority="61" w:unhideWhenUsed="0"/>
+    <w:lsdException w:name="Light Grid Accent 2" w:semiHidden="0" w:uiPriority="62" w:unhideWhenUsed="0"/>
+    <w:lsdException w:name="Medium Shading 1 Accent 2" w:semiHidden="0" w:uiPriority="63" w:unhideWhenUsed="0"/>
+    <w:lsdException w:name="Medium Shading 2 Accent 2" w:semiHidden="0" w:uiPriority="64" w:unhideWhenUsed="0"/>
+    <w:lsdException w:name="Medium List 1 Accent 2" w:semiHidden="0" w:uiPriority="65" w:unhideWhenUsed="0"/>
+    <w:lsdException w:name="Medium List 2 Accent 2" w:semiHidden="0" w:uiPriority="66" w:unhideWhenUsed="0"/>
+    <w:lsdException w:name="Medium Grid 1 Accent 2" w:semiHidden="0" w:uiPriority="67" w:unhideWhenUsed="0"/>
+    <w:lsdException w:name="Medium Grid 2 Accent 2" w:semiHidden="0" w:uiPriority="68" w:unhideWhenUsed="0"/>
+    <w:lsdException w:name="Medium Grid 3 Accent 2" w:semiHidden="0" w:uiPriority="69" w:unhideWhenUsed="0"/>
+    <w:lsdException w:name="Dark List Accent 2" w:semiHidden="0" w:uiPriority="70" w:unhideWhenUsed="0"/>
+    <w:lsdException w:name="Colorful Shading Accent 2" w:semiHidden="0" w:uiPriority="71" w:unhideWhenUsed="0"/>
+    <w:lsdException w:name="Colorful List Accent 2" w:semiHidden="0" w:uiPriority="72" w:unhideWhenUsed="0"/>
+    <w:lsdException w:name="Colorful Grid Accent 2" w:semiHidden="0" w:uiPriority="73" w:unhideWhenUsed="0"/>
+    <w:lsdException w:name="Light Shading Accent 3" w:semiHidden="0" w:uiPriority="60" w:unhideWhenUsed="0"/>
+    <w:lsdException w:name="Light List Accent 3" w:semiHidden="0" w:uiPriority="61" w:unhideWhenUsed="0"/>
+    <w:lsdException w:name="Light Grid Accent 3" w:semiHidden="0" w:uiPriority="62" w:unhideWhenUsed="0"/>
+    <w:lsdException w:name="Medium Shading 1 Accent 3" w:semiHidden="0" w:uiPriority="63" w:unhideWhenUsed="0"/>
+    <w:lsdException w:name="Medium Shading 2 Accent 3" w:semiHidden="0" w:uiPriority="64" w:unhideWhenUsed="0"/>
+    <w:lsdException w:name="Medium List 1 Accent 3" w:semiHidden="0" w:uiPriority="65" w:unhideWhenUsed="0"/>
+    <w:lsdException w:name="Medium List 2 Accent 3" w:semiHidden="0" w:uiPriority="66" w:unhideWhenUsed="0"/>
+    <w:lsdException w:name="Medium Grid 1 Accent 3" w:semiHidden="0" w:uiPriority="67" w:unhideWhenUsed="0"/>
+    <w:lsdException w:name="Medium Grid 2 Accent 3" w:semiHidden="0" w:uiPriority="68" w:unhideWhenUsed="0"/>
+    <w:lsdException w:name="Medium Grid 3 Accent 3" w:semiHidden="0" w:uiPriority="69" w:unhideWhenUsed="0"/>
+    <w:lsdException w:name="Dark List Accent 3" w:semiHidden="0" w:uiPriority="70" w:unhideWhenUsed="0"/>
+    <w:lsdException w:name="Colorful Shading Accent 3" w:semiHidden="0" w:uiPriority="71" w:unhideWhenUsed="0"/>
+    <w:lsdException w:name="Colorful List Accent 3" w:semiHidden="0" w:uiPriority="72" w:unhideWhenUsed="0"/>
+    <w:lsdException w:name="Colorful Grid Accent 3" w:semiHidden="0" w:uiPriority="73" w:unhideWhenUsed="0"/>
+    <w:lsdException w:name="Light Shading Accent 4" w:semiHidden="0" w:uiPriority="60" w:unhideWhenUsed="0"/>
+    <w:lsdException w:name="Light List Accent 4" w:semiHidden="0" w:uiPriority="61" w:unhideWhenUsed="0"/>
+    <w:lsdException w:name="Light Grid Accent 4" w:semiHidden="0" w:uiPriority="62" w:unhideWhenUsed="0"/>
+    <w:lsdException w:name="Medium Shading 1 Accent 4" w:semiHidden="0" w:uiPriority="63" w:unhideWhenUsed="0"/>
+    <w:lsdException w:name="Medium Shading 2 Accent 4" w:semiHidden="0" w:uiPriority="64" w:unhideWhenUsed="0"/>
+    <w:lsdException w:name="Medium List 1 Accent 4" w:semiHidden="0" w:uiPriority="65" w:unhideWhenUsed="0"/>
+    <w:lsdException w:name="Medium List 2 Accent 4" w:semiHidden="0" w:uiPriority="66" w:unhideWhenUsed="0"/>
+    <w:lsdException w:name="Medium Grid 1 Accent 4" w:semiHidden="0" w:uiPriority="67" w:unhideWhenUsed="0"/>
+    <w:lsdException w:name="Medium Grid 2 Accent 4" w:semiHidden="0" w:uiPriority="68" w:unhideWhenUsed="0"/>
+    <w:lsdException w:name="Medium Grid 3 Accent 4" w:semiHidden="0" w:uiPriority="69" w:unhideWhenUsed="0"/>
+    <w:lsdException w:name="Dark List Accent 4" w:semiHidden="0" w:uiPriority="70" w:unhideWhenUsed="0"/>
+    <w:lsdException w:name="Colorful Shading Accent 4" w:semiHidden="0" w:uiPriority="71" w:unhideWhenUsed="0"/>
+    <w:lsdException w:name="Colorful List Accent 4" w:semiHidden="0" w:uiPriority="72" w:unhideWhenUsed="0"/>
+    <w:lsdException w:name="Colorful Grid Accent 4" w:semiHidden="0" w:uiPriority="73" w:unhideWhenUsed="0"/>
+    <w:lsdException w:name="Light Shading Accent 5" w:semiHidden="0" w:uiPriority="60" w:unhideWhenUsed="0"/>
+    <w:lsdException w:name="Light List Accent 5" w:semiHidden="0" w:uiPriority="61" w:unhideWhenUsed="0"/>
+    <w:lsdException w:name="Light Grid Accent 5" w:semiHidden="0" w:uiPriority="62" w:unhideWhenUsed="0"/>
+    <w:lsdException w:name="Medium Shading 1 Accent 5" w:semiHidden="0" w:uiPriority="63" w:unhideWhenUsed="0"/>
+    <w:lsdException w:name="Medium Shading 2 Accent 5" w:semiHidden="0" w:uiPriority="64" w:unhideWhenUsed="0"/>
+    <w:lsdException w:name="Medium List 1 Accent 5" w:semiHidden="0" w:uiPriority="65" w:unhideWhenUsed="0"/>
+    <w:lsdException w:name="Medium List 2 Accent 5" w:semiHidden="0" w:uiPriority="66" w:unhideWhenUsed="0"/>
+    <w:lsdException w:name="Medium Grid 1 Accent 5" w:semiHidden="0" w:uiPriority="67" w:unhideWhenUsed="0"/>
+    <w:lsdException w:name="Medium Grid 2 Accent 5" w:semiHidden="0" w:uiPriority="68" w:unhideWhenUsed="0"/>
+    <w:lsdException w:name="Medium Grid 3 Accent 5" w:semiHidden="0" w:uiPriority="69" w:unhideWhenUsed="0"/>
+    <w:lsdException w:name="Dark List Accent 5" w:semiHidden="0" w:uiPriority="70" w:unhideWhenUsed="0"/>
+    <w:lsdException w:name="Colorful Shading Accent 5" w:semiHidden="0" w:uiPriority="71" w:unhideWhenUsed="0"/>
+    <w:lsdException w:name="Colorful List Accent 5" w:semiHidden="0" w:uiPriority="72" w:unhideWhenUsed="0"/>
+    <w:lsdException w:name="Colorful Grid Accent 5" w:semiHidden="0" w:uiPriority="73" w:unhideWhenUsed="0"/>
+    <w:lsdException w:name="Light Shading Accent 6" w:semiHidden="0" w:uiPriority="60" w:unhideWhenUsed="0"/>
+    <w:lsdException w:name="Light List Accent 6" w:semiHidden="0" w:uiPriority="61" w:unhideWhenUsed="0"/>
+    <w:lsdException w:name="Light Grid Accent 6" w:semiHidden="0" w:uiPriority="62" w:unhideWhenUsed="0"/>
+    <w:lsdException w:name="Medium Shading 1 Accent 6" w:semiHidden="0" w:uiPriority="63" w:unhideWhenUsed="0"/>
+    <w:lsdException w:name="Medium Shading 2 Accent 6" w:semiHidden="0" w:uiPriority="64" w:unhideWhenUsed="0"/>
+    <w:lsdException w:name="Medium List 1 Accent 6" w:semiHidden="0" w:uiPriority="65" w:unhideWhenUsed="0"/>
+    <w:lsdException w:name="Medium List 2 Accent 6" w:semiHidden="0" w:uiPriority="66" w:unhideWhenUsed="0"/>
+    <w:lsdException w:name="Medium Grid 1 Accent 6" w:semiHidden="0" w:uiPriority="67" w:unhideWhenUsed="0"/>
+    <w:lsdException w:name="Medium Grid 2 Accent 6" w:semiHidden="0" w:uiPriority="68" w:unhideWhenUsed="0"/>
+    <w:lsdException w:name="Medium Grid 3 Accent 6" w:semiHidden="0" w:uiPriority="69" w:unhideWhenUsed="0"/>
+    <w:lsdException w:name="Dark List Accent 6" w:semiHidden="0" w:uiPriority="70" w:unhideWhenUsed="0"/>
+    <w:lsdException w:name="Colorful Shading Accent 6" w:semiHidden="0" w:uiPriority="71" w:unhideWhenUsed="0"/>
+    <w:lsdException w:name="Colorful List Accent 6" w:semiHidden="0" w:uiPriority="72" w:unhideWhenUsed="0"/>
+    <w:lsdException w:name="Colorful Grid Accent 6" w:semiHidden="0" w:uiPriority="73" w:unhideWhenUsed="0"/>
+    <w:lsdException w:name="Subtle Emphasis" w:semiHidden="0" w:uiPriority="19" w:unhideWhenUsed="0" w:qFormat="1"/>
+    <w:lsdException w:name="Intense Emphasis" w:semiHidden="0" w:uiPriority="21" w:unhideWhenUsed="0" w:qFormat="1"/>
+    <w:lsdException w:name="Subtle Reference" w:semiHidden="0" w:uiPriority="31" w:unhideWhenUsed="0" w:qFormat="1"/>
+    <w:lsdException w:name="Intense Reference" w:semiHidden="0" w:uiPriority="32" w:unhideWhenUsed="0" w:qFormat="1"/>
+    <w:lsdException w:name="Book Title" w:semiHidden="0" w:uiPriority="33" w:unhideWhenUsed="0" w:qFormat="1"/>
+    <w:lsdException w:name="Bibliography" w:uiPriority="37"/>
+    <w:lsdException w:name="TOC Heading" w:uiPriority="39" w:qFormat="1"/>
   </w:latentStyles>
   <w:style w:type="paragraph" w:default="1" w:styleId="Normal">
     <w:name w:val="Normal"/>
@@ -8788,6 +8917,7 @@
     <w:uiPriority w:val="99"/>
     <w:semiHidden/>
     <w:unhideWhenUsed/>
+    <w:qFormat/>
     <w:tblPr>
       <w:tblInd w:w="0" w:type="dxa"/>
       <w:tblCellMar>

</xml_diff>